<commit_message>
Full rewrite, smoothing over and adding references.
</commit_message>
<xml_diff>
--- a/CoR_2018_03_13.docx
+++ b/CoR_2018_03_13.docx
@@ -1513,25 +1513,7 @@
           <w:sz w:val="24"/>
           <w:szCs w:val="24"/>
         </w:rPr>
-        <w:t xml:space="preserve"> appear to represent distinct aspects of senescence, both exhibiting patterns of premature aging with reproduction among these young </w:t>
-      </w:r>
-      <w:proofErr w:type="gramStart"/>
-      <w:r>
-        <w:rPr>
-          <w:rFonts w:ascii="Times" w:hAnsi="Times" w:cs="Times New Roman"/>
-          <w:sz w:val="24"/>
-          <w:szCs w:val="24"/>
-        </w:rPr>
-        <w:t>women</w:t>
-      </w:r>
-      <w:proofErr w:type="gramEnd"/>
-      <w:r>
-        <w:rPr>
-          <w:rFonts w:ascii="Times" w:hAnsi="Times" w:cs="Times New Roman"/>
-          <w:sz w:val="24"/>
-          <w:szCs w:val="24"/>
-        </w:rPr>
-        <w:t>.</w:t>
+        <w:t xml:space="preserve"> appear to represent distinct aspects of senescence, both exhibiting patterns of premature aging with reproduction among these young women.</w:t>
       </w:r>
       <w:r>
         <w:rPr>
@@ -3284,6 +3266,14 @@
         </w:rPr>
         <w:t xml:space="preserve">Vital to capitalizing on epigenetic age as a marker of non-mitotic senescence, </w:t>
       </w:r>
+      <w:r>
+        <w:rPr>
+          <w:rFonts w:ascii="Times" w:hAnsi="Times" w:cs="Times New Roman"/>
+          <w:sz w:val="24"/>
+          <w:szCs w:val="24"/>
+        </w:rPr>
+        <w:t xml:space="preserve">accelerated </w:t>
+      </w:r>
       <w:proofErr w:type="spellStart"/>
       <w:r>
         <w:rPr>
@@ -4728,7 +4718,7 @@
           <w:sz w:val="24"/>
           <w:szCs w:val="24"/>
         </w:rPr>
-        <w:t xml:space="preserve"> increases mitotic or non-mitotic measures of cellular senescence, or both (H1). We also ask whether any associations between pregnancy</w:t>
+        <w:t xml:space="preserve"> increases mitotic or non-mitotic measures of cellular senescence, or both (H1). We also ask whether any associations between </w:t>
       </w:r>
       <w:r>
         <w:rPr>
@@ -4736,6 +4726,14 @@
           <w:sz w:val="24"/>
           <w:szCs w:val="24"/>
         </w:rPr>
+        <w:t>reproductive</w:t>
+      </w:r>
+      <w:r>
+        <w:rPr>
+          <w:rFonts w:ascii="Times New Roman" w:hAnsi="Times New Roman" w:cs="Times New Roman"/>
+          <w:sz w:val="24"/>
+          <w:szCs w:val="24"/>
+        </w:rPr>
         <w:t xml:space="preserve"> history</w:t>
       </w:r>
       <w:r>
@@ -4744,7 +4742,7 @@
           <w:sz w:val="24"/>
           <w:szCs w:val="24"/>
         </w:rPr>
-        <w:t xml:space="preserve"> and senescence are stronger among women for whom resources are constrained by socioeconomic s</w:t>
+        <w:t xml:space="preserve"> and senescence are stronger among women </w:t>
       </w:r>
       <w:r>
         <w:rPr>
@@ -4752,7 +4750,7 @@
           <w:sz w:val="24"/>
           <w:szCs w:val="24"/>
         </w:rPr>
-        <w:t>tatus (H2). Finally, we test</w:t>
+        <w:t>of lower socioeco</w:t>
       </w:r>
       <w:r>
         <w:rPr>
@@ -4760,6 +4758,22 @@
           <w:sz w:val="24"/>
           <w:szCs w:val="24"/>
         </w:rPr>
+        <w:t>nomic status, for whom resource</w:t>
+      </w:r>
+      <w:r>
+        <w:rPr>
+          <w:rFonts w:ascii="Times New Roman" w:hAnsi="Times New Roman" w:cs="Times New Roman"/>
+          <w:sz w:val="24"/>
+          <w:szCs w:val="24"/>
+        </w:rPr>
+        <w:t xml:space="preserve"> constraints are highest</w:t>
+      </w:r>
+      <w:r>
+        <w:rPr>
+          <w:rFonts w:ascii="Times New Roman" w:hAnsi="Times New Roman" w:cs="Times New Roman"/>
+          <w:sz w:val="24"/>
+          <w:szCs w:val="24"/>
+        </w:rPr>
         <w:t xml:space="preserve"> </w:t>
       </w:r>
       <w:r>
@@ -4768,6 +4782,22 @@
           <w:sz w:val="24"/>
           <w:szCs w:val="24"/>
         </w:rPr>
+        <w:t>(H2). Finally, we test</w:t>
+      </w:r>
+      <w:r>
+        <w:rPr>
+          <w:rFonts w:ascii="Times New Roman" w:hAnsi="Times New Roman" w:cs="Times New Roman"/>
+          <w:sz w:val="24"/>
+          <w:szCs w:val="24"/>
+        </w:rPr>
+        <w:t xml:space="preserve"> </w:t>
+      </w:r>
+      <w:r>
+        <w:rPr>
+          <w:rFonts w:ascii="Times New Roman" w:hAnsi="Times New Roman" w:cs="Times New Roman"/>
+          <w:sz w:val="24"/>
+          <w:szCs w:val="24"/>
+        </w:rPr>
         <w:t>a more</w:t>
       </w:r>
       <w:r>
@@ -4776,7 +4806,23 @@
           <w:sz w:val="24"/>
           <w:szCs w:val="24"/>
         </w:rPr>
-        <w:t xml:space="preserve"> causal effect of TL and </w:t>
+        <w:t xml:space="preserve"> causal effect of </w:t>
+      </w:r>
+      <w:r>
+        <w:rPr>
+          <w:rFonts w:ascii="Times New Roman" w:hAnsi="Times New Roman" w:cs="Times New Roman"/>
+          <w:sz w:val="24"/>
+          <w:szCs w:val="24"/>
+        </w:rPr>
+        <w:t xml:space="preserve">pregnancy on </w:t>
+      </w:r>
+      <w:r>
+        <w:rPr>
+          <w:rFonts w:ascii="Times New Roman" w:hAnsi="Times New Roman" w:cs="Times New Roman"/>
+          <w:sz w:val="24"/>
+          <w:szCs w:val="24"/>
+        </w:rPr>
+        <w:t xml:space="preserve">TL and </w:t>
       </w:r>
       <w:proofErr w:type="spellStart"/>
       <w:r>
@@ -4787,6 +4833,14 @@
         </w:rPr>
         <w:t>DNAm</w:t>
       </w:r>
+      <w:r>
+        <w:rPr>
+          <w:rFonts w:ascii="Times New Roman" w:hAnsi="Times New Roman" w:cs="Times New Roman"/>
+          <w:sz w:val="24"/>
+          <w:szCs w:val="24"/>
+        </w:rPr>
+        <w:t>Age</w:t>
+      </w:r>
       <w:proofErr w:type="spellEnd"/>
       <w:r>
         <w:rPr>
@@ -4794,7 +4848,15 @@
           <w:sz w:val="24"/>
           <w:szCs w:val="24"/>
         </w:rPr>
-        <w:t xml:space="preserve"> on pregnancy history by examining the effect of both measures on fecundity over the subsequent 4 years</w:t>
+        <w:t xml:space="preserve"> by examining the effect of both measures on </w:t>
+      </w:r>
+      <w:r>
+        <w:rPr>
+          <w:rFonts w:ascii="Times New Roman" w:hAnsi="Times New Roman" w:cs="Times New Roman"/>
+          <w:sz w:val="24"/>
+          <w:szCs w:val="24"/>
+        </w:rPr>
+        <w:t>the number of pregnancies over the subsequent 4 years</w:t>
       </w:r>
       <w:r>
         <w:rPr>
@@ -4847,6 +4909,825 @@
       <w:pPr>
         <w:rPr>
           <w:rFonts w:ascii="Times" w:hAnsi="Times" w:cs="Times New Roman"/>
+          <w:sz w:val="24"/>
+          <w:szCs w:val="24"/>
+        </w:rPr>
+      </w:pPr>
+      <w:r>
+        <w:rPr>
+          <w:rFonts w:ascii="Times" w:hAnsi="Times" w:cs="Times New Roman"/>
+          <w:sz w:val="24"/>
+          <w:szCs w:val="24"/>
+        </w:rPr>
+        <w:t xml:space="preserve">Our sample consisted of relatively young women (21.7 </w:t>
+      </w:r>
+      <w:r>
+        <w:rPr>
+          <w:rFonts w:ascii="Times" w:hAnsi="Times" w:cs="Times New Roman"/>
+          <w:sz w:val="24"/>
+          <w:szCs w:val="24"/>
+        </w:rPr>
+        <w:t>± 0.4</w:t>
+      </w:r>
+      <w:r>
+        <w:rPr>
+          <w:rFonts w:ascii="Times" w:hAnsi="Times" w:cs="Times New Roman"/>
+          <w:sz w:val="24"/>
+          <w:szCs w:val="24"/>
+        </w:rPr>
+        <w:t xml:space="preserve"> years old) with a range of reproductive histories. While women </w:t>
+      </w:r>
+      <w:r>
+        <w:rPr>
+          <w:rFonts w:ascii="Times" w:hAnsi="Times" w:cs="Times New Roman"/>
+          <w:sz w:val="24"/>
+          <w:szCs w:val="24"/>
+        </w:rPr>
+        <w:t xml:space="preserve">who </w:t>
+      </w:r>
+      <w:r>
+        <w:rPr>
+          <w:rFonts w:ascii="Times" w:hAnsi="Times" w:cs="Times New Roman"/>
+          <w:sz w:val="24"/>
+          <w:szCs w:val="24"/>
+        </w:rPr>
+        <w:t xml:space="preserve">had never been pregnant </w:t>
+      </w:r>
+      <w:r>
+        <w:rPr>
+          <w:rFonts w:ascii="Times" w:hAnsi="Times" w:cs="Times New Roman"/>
+          <w:sz w:val="24"/>
+          <w:szCs w:val="24"/>
+        </w:rPr>
+        <w:t xml:space="preserve">formed the largest group </w:t>
+      </w:r>
+      <w:r>
+        <w:rPr>
+          <w:rFonts w:ascii="Times" w:hAnsi="Times" w:cs="Times New Roman"/>
+          <w:sz w:val="24"/>
+          <w:szCs w:val="24"/>
+        </w:rPr>
+        <w:t>(n=507; 61.7%), women having experienced one (</w:t>
+      </w:r>
+      <w:r>
+        <w:rPr>
+          <w:rFonts w:ascii="Times" w:hAnsi="Times" w:cs="Times New Roman"/>
+          <w:sz w:val="24"/>
+          <w:szCs w:val="24"/>
+        </w:rPr>
+        <w:t>n=174; 21.2%</w:t>
+      </w:r>
+      <w:r>
+        <w:rPr>
+          <w:rFonts w:ascii="Times" w:hAnsi="Times" w:cs="Times New Roman"/>
+          <w:sz w:val="24"/>
+          <w:szCs w:val="24"/>
+        </w:rPr>
+        <w:t>), two (</w:t>
+      </w:r>
+      <w:r>
+        <w:rPr>
+          <w:rFonts w:ascii="Times" w:hAnsi="Times" w:cs="Times New Roman"/>
+          <w:sz w:val="24"/>
+          <w:szCs w:val="24"/>
+        </w:rPr>
+        <w:t>n=102; 12.4%</w:t>
+      </w:r>
+      <w:r>
+        <w:rPr>
+          <w:rFonts w:ascii="Times" w:hAnsi="Times" w:cs="Times New Roman"/>
+          <w:sz w:val="24"/>
+          <w:szCs w:val="24"/>
+        </w:rPr>
+        <w:t>), and three (</w:t>
+      </w:r>
+      <w:r>
+        <w:rPr>
+          <w:rFonts w:ascii="Times" w:hAnsi="Times" w:cs="Times New Roman"/>
+          <w:sz w:val="24"/>
+          <w:szCs w:val="24"/>
+        </w:rPr>
+        <w:t>n=28; 3.4%</w:t>
+      </w:r>
+      <w:r>
+        <w:rPr>
+          <w:rFonts w:ascii="Times" w:hAnsi="Times" w:cs="Times New Roman"/>
+          <w:sz w:val="24"/>
+          <w:szCs w:val="24"/>
+        </w:rPr>
+        <w:t>)</w:t>
+      </w:r>
+      <w:r>
+        <w:rPr>
+          <w:rFonts w:ascii="Times" w:hAnsi="Times" w:cs="Times New Roman"/>
+          <w:sz w:val="24"/>
+          <w:szCs w:val="24"/>
+        </w:rPr>
+        <w:t xml:space="preserve"> pregnancies were </w:t>
+      </w:r>
+      <w:r>
+        <w:rPr>
+          <w:rFonts w:ascii="Times" w:hAnsi="Times" w:cs="Times New Roman"/>
+          <w:sz w:val="24"/>
+          <w:szCs w:val="24"/>
+        </w:rPr>
+        <w:t>well represented. A small</w:t>
+      </w:r>
+      <w:r>
+        <w:rPr>
+          <w:rFonts w:ascii="Times" w:hAnsi="Times" w:cs="Times New Roman"/>
+          <w:sz w:val="24"/>
+          <w:szCs w:val="24"/>
+        </w:rPr>
+        <w:t xml:space="preserve"> subset of women had experienced four (n=7; 0.8%) and five (n=3; 0.4%) pregnancies. Because our models did not differ qualitatively when grouping women with three or more pregnancies, we retained the </w:t>
+      </w:r>
+      <w:r>
+        <w:rPr>
+          <w:rFonts w:ascii="Times" w:hAnsi="Times" w:cs="Times New Roman"/>
+          <w:sz w:val="24"/>
+          <w:szCs w:val="24"/>
+        </w:rPr>
+        <w:t xml:space="preserve">more conservative models using the full </w:t>
+      </w:r>
+      <w:r>
+        <w:rPr>
+          <w:rFonts w:ascii="Times" w:hAnsi="Times" w:cs="Times New Roman"/>
+          <w:sz w:val="24"/>
+          <w:szCs w:val="24"/>
+        </w:rPr>
+        <w:t xml:space="preserve">natural variation in parity in our analyses. </w:t>
+      </w:r>
+      <w:proofErr w:type="spellStart"/>
+      <w:r>
+        <w:rPr>
+          <w:rFonts w:ascii="Times" w:hAnsi="Times" w:cs="Times New Roman"/>
+          <w:sz w:val="24"/>
+          <w:szCs w:val="24"/>
+        </w:rPr>
+        <w:t>DNAmAge</w:t>
+      </w:r>
+      <w:proofErr w:type="spellEnd"/>
+      <w:r>
+        <w:rPr>
+          <w:rFonts w:ascii="Times" w:hAnsi="Times" w:cs="Times New Roman"/>
+          <w:sz w:val="24"/>
+          <w:szCs w:val="24"/>
+        </w:rPr>
+        <w:t xml:space="preserve"> </w:t>
+      </w:r>
+      <w:r>
+        <w:rPr>
+          <w:rFonts w:ascii="Times" w:hAnsi="Times" w:cs="Times New Roman"/>
+          <w:sz w:val="24"/>
+          <w:szCs w:val="24"/>
+        </w:rPr>
+        <w:t xml:space="preserve">among our sample </w:t>
+      </w:r>
+      <w:r>
+        <w:rPr>
+          <w:rFonts w:ascii="Times" w:hAnsi="Times" w:cs="Times New Roman"/>
+          <w:sz w:val="24"/>
+          <w:szCs w:val="24"/>
+        </w:rPr>
+        <w:t xml:space="preserve">was slightly accelerated relative to chronological age, </w:t>
+      </w:r>
+      <w:r>
+        <w:rPr>
+          <w:rFonts w:ascii="Times" w:hAnsi="Times" w:cs="Times New Roman"/>
+          <w:sz w:val="24"/>
+          <w:szCs w:val="24"/>
+        </w:rPr>
+        <w:t xml:space="preserve">while </w:t>
+      </w:r>
+      <w:r>
+        <w:rPr>
+          <w:rFonts w:ascii="Times" w:hAnsi="Times" w:cs="Times New Roman"/>
+          <w:sz w:val="24"/>
+          <w:szCs w:val="24"/>
+        </w:rPr>
+        <w:t xml:space="preserve">age-corrected TL was longer than expected (). </w:t>
+      </w:r>
+      <w:r>
+        <w:rPr>
+          <w:rFonts w:ascii="Times" w:hAnsi="Times" w:cs="Times New Roman"/>
+          <w:sz w:val="24"/>
+          <w:szCs w:val="24"/>
+        </w:rPr>
+        <w:t>Consistent with their independent roles in cellular senescence</w:t>
+      </w:r>
+      <w:r>
+        <w:rPr>
+          <w:rFonts w:ascii="Times" w:hAnsi="Times" w:cs="Times New Roman"/>
+          <w:sz w:val="24"/>
+          <w:szCs w:val="24"/>
+        </w:rPr>
+        <w:t xml:space="preserve">, </w:t>
+      </w:r>
+      <w:proofErr w:type="spellStart"/>
+      <w:r>
+        <w:rPr>
+          <w:rFonts w:ascii="Times" w:hAnsi="Times" w:cs="Times New Roman"/>
+          <w:sz w:val="24"/>
+          <w:szCs w:val="24"/>
+        </w:rPr>
+        <w:t>DNAmAge</w:t>
+      </w:r>
+      <w:proofErr w:type="spellEnd"/>
+      <w:r>
+        <w:rPr>
+          <w:rFonts w:ascii="Times" w:hAnsi="Times" w:cs="Times New Roman"/>
+          <w:sz w:val="24"/>
+          <w:szCs w:val="24"/>
+        </w:rPr>
+        <w:t xml:space="preserve"> and TL were uncorrelated</w:t>
+      </w:r>
+      <w:r>
+        <w:rPr>
+          <w:rFonts w:ascii="Times" w:hAnsi="Times" w:cs="Times New Roman"/>
+          <w:sz w:val="24"/>
+          <w:szCs w:val="24"/>
+        </w:rPr>
+        <w:t xml:space="preserve"> with each other</w:t>
+      </w:r>
+      <w:r>
+        <w:rPr>
+          <w:rFonts w:ascii="Times" w:hAnsi="Times" w:cs="Times New Roman"/>
+          <w:sz w:val="24"/>
+          <w:szCs w:val="24"/>
+        </w:rPr>
+        <w:t xml:space="preserve"> </w:t>
+      </w:r>
+      <w:r>
+        <w:rPr>
+          <w:rFonts w:ascii="Times" w:hAnsi="Times" w:cs="Times New Roman"/>
+          <w:sz w:val="24"/>
+          <w:szCs w:val="24"/>
+        </w:rPr>
+        <w:t xml:space="preserve">including </w:t>
+      </w:r>
+      <w:r>
+        <w:rPr>
+          <w:rFonts w:ascii="Times" w:hAnsi="Times" w:cs="Times New Roman"/>
+          <w:sz w:val="24"/>
+          <w:szCs w:val="24"/>
+        </w:rPr>
+        <w:t xml:space="preserve">() or </w:t>
+      </w:r>
+      <w:r>
+        <w:rPr>
+          <w:rFonts w:ascii="Times" w:hAnsi="Times" w:cs="Times New Roman"/>
+          <w:sz w:val="24"/>
+          <w:szCs w:val="24"/>
+        </w:rPr>
+        <w:t>not including</w:t>
+      </w:r>
+      <w:r>
+        <w:rPr>
+          <w:rFonts w:ascii="Times" w:hAnsi="Times" w:cs="Times New Roman"/>
+          <w:sz w:val="24"/>
+          <w:szCs w:val="24"/>
+        </w:rPr>
+        <w:t xml:space="preserve"> ()</w:t>
+      </w:r>
+      <w:r>
+        <w:rPr>
+          <w:rFonts w:ascii="Times" w:hAnsi="Times" w:cs="Times New Roman"/>
+          <w:sz w:val="24"/>
+          <w:szCs w:val="24"/>
+        </w:rPr>
+        <w:t xml:space="preserve"> chronological age corrections.</w:t>
+      </w:r>
+    </w:p>
+    <w:p>
+      <w:pPr>
+        <w:rPr>
+          <w:rFonts w:ascii="Times" w:hAnsi="Times" w:cs="Times New Roman"/>
+          <w:sz w:val="24"/>
+          <w:szCs w:val="24"/>
+        </w:rPr>
+      </w:pPr>
+      <w:r>
+        <w:rPr>
+          <w:rFonts w:ascii="Times" w:hAnsi="Times" w:cs="Times New Roman"/>
+          <w:sz w:val="24"/>
+          <w:szCs w:val="24"/>
+        </w:rPr>
+        <w:t>Both mitotic (TL) and non-mitotic (</w:t>
+      </w:r>
+      <w:proofErr w:type="spellStart"/>
+      <w:r>
+        <w:rPr>
+          <w:rFonts w:ascii="Times" w:hAnsi="Times" w:cs="Times New Roman"/>
+          <w:sz w:val="24"/>
+          <w:szCs w:val="24"/>
+        </w:rPr>
+        <w:t>DNAmAge</w:t>
+      </w:r>
+      <w:proofErr w:type="spellEnd"/>
+      <w:r>
+        <w:rPr>
+          <w:rFonts w:ascii="Times" w:hAnsi="Times" w:cs="Times New Roman"/>
+          <w:sz w:val="24"/>
+          <w:szCs w:val="24"/>
+        </w:rPr>
+        <w:t xml:space="preserve">) measures of cellular senescence increased with </w:t>
+      </w:r>
+      <w:r>
+        <w:rPr>
+          <w:rFonts w:ascii="Times" w:hAnsi="Times" w:cs="Times New Roman"/>
+          <w:sz w:val="24"/>
+          <w:szCs w:val="24"/>
+        </w:rPr>
+        <w:t>the number of pregnancies in a woman’s reproductive history</w:t>
+      </w:r>
+      <w:r>
+        <w:rPr>
+          <w:rFonts w:ascii="Times" w:hAnsi="Times" w:cs="Times New Roman"/>
+          <w:sz w:val="24"/>
+          <w:szCs w:val="24"/>
+        </w:rPr>
+        <w:t xml:space="preserve"> (</w:t>
+      </w:r>
+      <w:r>
+        <w:rPr>
+          <w:rFonts w:ascii="Times" w:hAnsi="Times" w:cs="Times New Roman"/>
+          <w:sz w:val="24"/>
+          <w:szCs w:val="24"/>
+        </w:rPr>
+        <w:t>H1</w:t>
+      </w:r>
+      <w:r>
+        <w:rPr>
+          <w:rFonts w:ascii="Times" w:hAnsi="Times" w:cs="Times New Roman"/>
+          <w:sz w:val="24"/>
+          <w:szCs w:val="24"/>
+        </w:rPr>
+        <w:t>). The effects of parity on cellular senescence were also relatively robust –</w:t>
+      </w:r>
+      <w:r>
+        <w:rPr>
+          <w:rFonts w:ascii="Times" w:hAnsi="Times" w:cs="Times New Roman"/>
+          <w:sz w:val="24"/>
+          <w:szCs w:val="24"/>
+        </w:rPr>
+        <w:t xml:space="preserve"> </w:t>
+      </w:r>
+      <w:r>
+        <w:rPr>
+          <w:rFonts w:ascii="Times" w:hAnsi="Times" w:cs="Times New Roman"/>
+          <w:sz w:val="24"/>
+          <w:szCs w:val="24"/>
+        </w:rPr>
+        <w:t xml:space="preserve">in </w:t>
+      </w:r>
+      <w:r>
+        <w:rPr>
+          <w:rFonts w:ascii="Times" w:hAnsi="Times" w:cs="Times New Roman"/>
+          <w:sz w:val="24"/>
+          <w:szCs w:val="24"/>
+        </w:rPr>
+        <w:t>nested models c</w:t>
+      </w:r>
+      <w:r>
+        <w:rPr>
+          <w:rFonts w:ascii="Times" w:hAnsi="Times" w:cs="Times New Roman"/>
+          <w:sz w:val="24"/>
+          <w:szCs w:val="24"/>
+        </w:rPr>
+        <w:t>ontrolling for</w:t>
+      </w:r>
+      <w:r>
+        <w:rPr>
+          <w:rFonts w:ascii="Times" w:hAnsi="Times" w:cs="Times New Roman"/>
+          <w:sz w:val="24"/>
+          <w:szCs w:val="24"/>
+        </w:rPr>
+        <w:t xml:space="preserve"> </w:t>
+      </w:r>
+      <w:r>
+        <w:rPr>
+          <w:rFonts w:ascii="Times" w:hAnsi="Times" w:cs="Times New Roman"/>
+          <w:sz w:val="24"/>
+          <w:szCs w:val="24"/>
+        </w:rPr>
+        <w:t xml:space="preserve">a range of </w:t>
+      </w:r>
+      <w:r>
+        <w:rPr>
+          <w:rFonts w:ascii="Times" w:hAnsi="Times" w:cs="Times New Roman"/>
+          <w:sz w:val="24"/>
+          <w:szCs w:val="24"/>
+        </w:rPr>
+        <w:t>potential confounders, effects sizes for pregnancy number remained stable or increased ().</w:t>
+      </w:r>
+      <w:r>
+        <w:rPr>
+          <w:rFonts w:ascii="Times" w:hAnsi="Times" w:cs="Times New Roman"/>
+          <w:sz w:val="24"/>
+          <w:szCs w:val="24"/>
+        </w:rPr>
+        <w:t xml:space="preserve"> Each additional pregnancy was associated with between 0.34-3.67 years of telomere aging, and between 0.29-0.63 years of </w:t>
+      </w:r>
+      <w:proofErr w:type="spellStart"/>
+      <w:r>
+        <w:rPr>
+          <w:rFonts w:ascii="Times" w:hAnsi="Times" w:cs="Times New Roman"/>
+          <w:sz w:val="24"/>
+          <w:szCs w:val="24"/>
+        </w:rPr>
+        <w:t>DNAmAge</w:t>
+      </w:r>
+      <w:proofErr w:type="spellEnd"/>
+      <w:r>
+        <w:rPr>
+          <w:rFonts w:ascii="Times" w:hAnsi="Times" w:cs="Times New Roman"/>
+          <w:sz w:val="24"/>
+          <w:szCs w:val="24"/>
+        </w:rPr>
+        <w:t xml:space="preserve"> acceleration ().</w:t>
+      </w:r>
+      <w:r>
+        <w:rPr>
+          <w:rFonts w:ascii="Times" w:hAnsi="Times" w:cs="Times New Roman"/>
+          <w:sz w:val="24"/>
+          <w:szCs w:val="24"/>
+        </w:rPr>
+        <w:t xml:space="preserve"> E</w:t>
+      </w:r>
+      <w:r>
+        <w:rPr>
+          <w:rFonts w:ascii="Times" w:hAnsi="Times" w:cs="Times New Roman"/>
+          <w:sz w:val="24"/>
+          <w:szCs w:val="24"/>
+        </w:rPr>
+        <w:t>ffect</w:t>
+      </w:r>
+      <w:r>
+        <w:rPr>
+          <w:rFonts w:ascii="Times" w:hAnsi="Times" w:cs="Times New Roman"/>
+          <w:sz w:val="24"/>
+          <w:szCs w:val="24"/>
+        </w:rPr>
+        <w:t xml:space="preserve"> sizes and p-values </w:t>
+      </w:r>
+      <w:r>
+        <w:rPr>
+          <w:rFonts w:ascii="Times" w:hAnsi="Times" w:cs="Times New Roman"/>
+          <w:sz w:val="24"/>
+          <w:szCs w:val="24"/>
+        </w:rPr>
+        <w:t>were largely</w:t>
+      </w:r>
+      <w:r>
+        <w:rPr>
+          <w:rFonts w:ascii="Times" w:hAnsi="Times" w:cs="Times New Roman"/>
+          <w:sz w:val="24"/>
+          <w:szCs w:val="24"/>
+        </w:rPr>
+        <w:t xml:space="preserve"> </w:t>
+      </w:r>
+      <w:r>
+        <w:rPr>
+          <w:rFonts w:ascii="Times" w:hAnsi="Times" w:cs="Times New Roman"/>
+          <w:sz w:val="24"/>
+          <w:szCs w:val="24"/>
+        </w:rPr>
+        <w:t>un</w:t>
+      </w:r>
+      <w:r>
+        <w:rPr>
+          <w:rFonts w:ascii="Times" w:hAnsi="Times" w:cs="Times New Roman"/>
+          <w:sz w:val="24"/>
+          <w:szCs w:val="24"/>
+        </w:rPr>
+        <w:t>changed</w:t>
+      </w:r>
+      <w:r>
+        <w:rPr>
+          <w:rFonts w:ascii="Times" w:hAnsi="Times" w:cs="Times New Roman"/>
+          <w:sz w:val="24"/>
+          <w:szCs w:val="24"/>
+        </w:rPr>
+        <w:t xml:space="preserve"> when</w:t>
+      </w:r>
+      <w:r>
+        <w:rPr>
+          <w:rFonts w:ascii="Times" w:hAnsi="Times" w:cs="Times New Roman"/>
+          <w:sz w:val="24"/>
+          <w:szCs w:val="24"/>
+        </w:rPr>
+        <w:t xml:space="preserve"> women with three or more pregnancies </w:t>
+      </w:r>
+      <w:r>
+        <w:rPr>
+          <w:rFonts w:ascii="Times" w:hAnsi="Times" w:cs="Times New Roman"/>
+          <w:sz w:val="24"/>
+          <w:szCs w:val="24"/>
+        </w:rPr>
+        <w:t xml:space="preserve">were grouped and analyzed </w:t>
+      </w:r>
+      <w:r>
+        <w:rPr>
+          <w:rFonts w:ascii="Times" w:hAnsi="Times" w:cs="Times New Roman"/>
+          <w:sz w:val="24"/>
+          <w:szCs w:val="24"/>
+        </w:rPr>
+        <w:t>together ().</w:t>
+      </w:r>
+      <w:r>
+        <w:rPr>
+          <w:rFonts w:ascii="Times" w:hAnsi="Times" w:cs="Times New Roman"/>
+          <w:sz w:val="24"/>
+          <w:szCs w:val="24"/>
+        </w:rPr>
+        <w:t xml:space="preserve"> In contrast with reproductive history</w:t>
+      </w:r>
+      <w:r>
+        <w:rPr>
+          <w:rFonts w:ascii="Times" w:hAnsi="Times" w:cs="Times New Roman"/>
+          <w:sz w:val="24"/>
+          <w:szCs w:val="24"/>
+        </w:rPr>
+        <w:t xml:space="preserve">, being currently pregnant was associated with a decrease in </w:t>
+      </w:r>
+      <w:proofErr w:type="spellStart"/>
+      <w:r>
+        <w:rPr>
+          <w:rFonts w:ascii="Times" w:hAnsi="Times" w:cs="Times New Roman"/>
+          <w:sz w:val="24"/>
+          <w:szCs w:val="24"/>
+        </w:rPr>
+        <w:t>DNAmAge</w:t>
+      </w:r>
+      <w:proofErr w:type="spellEnd"/>
+      <w:r>
+        <w:rPr>
+          <w:rFonts w:ascii="Times" w:hAnsi="Times" w:cs="Times New Roman"/>
+          <w:sz w:val="24"/>
+          <w:szCs w:val="24"/>
+        </w:rPr>
+        <w:t xml:space="preserve">. This effect attenuated the influence of </w:t>
+      </w:r>
+      <w:r>
+        <w:rPr>
+          <w:rFonts w:ascii="Times" w:hAnsi="Times" w:cs="Times New Roman"/>
+          <w:sz w:val="24"/>
+          <w:szCs w:val="24"/>
+        </w:rPr>
+        <w:t xml:space="preserve">parity on </w:t>
+      </w:r>
+      <w:proofErr w:type="spellStart"/>
+      <w:r>
+        <w:rPr>
+          <w:rFonts w:ascii="Times" w:hAnsi="Times" w:cs="Times New Roman"/>
+          <w:sz w:val="24"/>
+          <w:szCs w:val="24"/>
+        </w:rPr>
+        <w:t>DNAmAge</w:t>
+      </w:r>
+      <w:proofErr w:type="spellEnd"/>
+      <w:r>
+        <w:rPr>
+          <w:rFonts w:ascii="Times" w:hAnsi="Times" w:cs="Times New Roman"/>
+          <w:sz w:val="24"/>
+          <w:szCs w:val="24"/>
+        </w:rPr>
+        <w:t>, evident from</w:t>
+      </w:r>
+      <w:r>
+        <w:rPr>
+          <w:rFonts w:ascii="Times" w:hAnsi="Times" w:cs="Times New Roman"/>
+          <w:sz w:val="24"/>
+          <w:szCs w:val="24"/>
+        </w:rPr>
+        <w:t xml:space="preserve"> the </w:t>
+      </w:r>
+      <w:r>
+        <w:rPr>
+          <w:rFonts w:ascii="Times" w:hAnsi="Times" w:cs="Times New Roman"/>
+          <w:sz w:val="24"/>
+          <w:szCs w:val="24"/>
+        </w:rPr>
+        <w:t>considerable</w:t>
+      </w:r>
+      <w:r>
+        <w:rPr>
+          <w:rFonts w:ascii="Times" w:hAnsi="Times" w:cs="Times New Roman"/>
+          <w:sz w:val="24"/>
+          <w:szCs w:val="24"/>
+        </w:rPr>
+        <w:t xml:space="preserve"> increase in </w:t>
+      </w:r>
+      <w:r>
+        <w:rPr>
+          <w:rFonts w:ascii="Times" w:hAnsi="Times" w:cs="Times New Roman"/>
+          <w:sz w:val="24"/>
+          <w:szCs w:val="24"/>
+        </w:rPr>
+        <w:t xml:space="preserve">the effect size of parity on </w:t>
+      </w:r>
+      <w:proofErr w:type="spellStart"/>
+      <w:r>
+        <w:rPr>
+          <w:rFonts w:ascii="Times" w:hAnsi="Times" w:cs="Times New Roman"/>
+          <w:sz w:val="24"/>
+          <w:szCs w:val="24"/>
+        </w:rPr>
+        <w:t>DNAmAge</w:t>
+      </w:r>
+      <w:proofErr w:type="spellEnd"/>
+      <w:r>
+        <w:rPr>
+          <w:rFonts w:ascii="Times" w:hAnsi="Times" w:cs="Times New Roman"/>
+          <w:sz w:val="24"/>
+          <w:szCs w:val="24"/>
+        </w:rPr>
+        <w:t xml:space="preserve"> in models 7 and 8. </w:t>
+      </w:r>
+    </w:p>
+    <w:p>
+      <w:pPr>
+        <w:rPr>
+          <w:rFonts w:ascii="Times" w:hAnsi="Times" w:cs="Times New Roman"/>
+          <w:sz w:val="24"/>
+          <w:szCs w:val="24"/>
+        </w:rPr>
+      </w:pPr>
+      <w:r>
+        <w:rPr>
+          <w:rFonts w:ascii="Times" w:hAnsi="Times" w:cs="Times New Roman"/>
+          <w:sz w:val="24"/>
+          <w:szCs w:val="24"/>
+        </w:rPr>
+        <w:t>Contrary to our</w:t>
+      </w:r>
+      <w:r>
+        <w:rPr>
+          <w:rFonts w:ascii="Times" w:hAnsi="Times" w:cs="Times New Roman"/>
+          <w:sz w:val="24"/>
+          <w:szCs w:val="24"/>
+        </w:rPr>
+        <w:t xml:space="preserve"> prediction, the effect of parity</w:t>
+      </w:r>
+      <w:r>
+        <w:rPr>
+          <w:rFonts w:ascii="Times" w:hAnsi="Times" w:cs="Times New Roman"/>
+          <w:sz w:val="24"/>
+          <w:szCs w:val="24"/>
+        </w:rPr>
+        <w:t xml:space="preserve"> on </w:t>
+      </w:r>
+      <w:r>
+        <w:rPr>
+          <w:rFonts w:ascii="Times" w:hAnsi="Times" w:cs="Times New Roman"/>
+          <w:sz w:val="24"/>
+          <w:szCs w:val="24"/>
+        </w:rPr>
+        <w:t xml:space="preserve">our measures of </w:t>
+      </w:r>
+      <w:r>
+        <w:rPr>
+          <w:rFonts w:ascii="Times" w:hAnsi="Times" w:cs="Times New Roman"/>
+          <w:sz w:val="24"/>
+          <w:szCs w:val="24"/>
+        </w:rPr>
+        <w:t>cellular senescence</w:t>
+      </w:r>
+      <w:r>
+        <w:rPr>
+          <w:rFonts w:ascii="Times" w:hAnsi="Times" w:cs="Times New Roman"/>
+          <w:sz w:val="24"/>
+          <w:szCs w:val="24"/>
+        </w:rPr>
+        <w:t xml:space="preserve"> </w:t>
+      </w:r>
+      <w:r>
+        <w:rPr>
+          <w:rFonts w:ascii="Times" w:hAnsi="Times" w:cs="Times New Roman"/>
+          <w:sz w:val="24"/>
+          <w:szCs w:val="24"/>
+        </w:rPr>
+        <w:t>did not differ</w:t>
+      </w:r>
+      <w:r>
+        <w:rPr>
+          <w:rFonts w:ascii="Times" w:hAnsi="Times" w:cs="Times New Roman"/>
+          <w:sz w:val="24"/>
+          <w:szCs w:val="24"/>
+        </w:rPr>
+        <w:t xml:space="preserve"> among women</w:t>
+      </w:r>
+      <w:r>
+        <w:rPr>
+          <w:rFonts w:ascii="Times" w:hAnsi="Times" w:cs="Times New Roman"/>
+          <w:sz w:val="24"/>
+          <w:szCs w:val="24"/>
+        </w:rPr>
+        <w:t xml:space="preserve"> of low socioeconomic status</w:t>
+      </w:r>
+      <w:r>
+        <w:rPr>
+          <w:rFonts w:ascii="Times" w:hAnsi="Times" w:cs="Times New Roman"/>
+          <w:sz w:val="24"/>
+          <w:szCs w:val="24"/>
+        </w:rPr>
+        <w:t>,</w:t>
+      </w:r>
+      <w:r>
+        <w:rPr>
+          <w:rFonts w:ascii="Times" w:hAnsi="Times" w:cs="Times New Roman"/>
+          <w:sz w:val="24"/>
+          <w:szCs w:val="24"/>
+        </w:rPr>
+        <w:t xml:space="preserve"> </w:t>
+      </w:r>
+      <w:r>
+        <w:rPr>
+          <w:rFonts w:ascii="Times" w:hAnsi="Times" w:cs="Times New Roman"/>
+          <w:sz w:val="24"/>
+          <w:szCs w:val="24"/>
+        </w:rPr>
+        <w:t xml:space="preserve">for </w:t>
+      </w:r>
+      <w:r>
+        <w:rPr>
+          <w:rFonts w:ascii="Times New Roman" w:hAnsi="Times New Roman" w:cs="Times New Roman"/>
+          <w:sz w:val="24"/>
+          <w:szCs w:val="24"/>
+        </w:rPr>
+        <w:t>whom resource</w:t>
+      </w:r>
+      <w:r>
+        <w:rPr>
+          <w:rFonts w:ascii="Times New Roman" w:hAnsi="Times New Roman" w:cs="Times New Roman"/>
+          <w:sz w:val="24"/>
+          <w:szCs w:val="24"/>
+        </w:rPr>
+        <w:t xml:space="preserve"> constraints are highest </w:t>
+      </w:r>
+      <w:r>
+        <w:rPr>
+          <w:rFonts w:ascii="Times" w:hAnsi="Times" w:cs="Times New Roman"/>
+          <w:sz w:val="24"/>
+          <w:szCs w:val="24"/>
+        </w:rPr>
+        <w:t>(</w:t>
+      </w:r>
+      <w:r>
+        <w:rPr>
+          <w:rFonts w:ascii="Times" w:hAnsi="Times" w:cs="Times New Roman"/>
+          <w:sz w:val="24"/>
+          <w:szCs w:val="24"/>
+        </w:rPr>
+        <w:t xml:space="preserve">TL: </w:t>
+      </w:r>
+      <w:r>
+        <w:rPr>
+          <w:rFonts w:ascii="Times" w:hAnsi="Times" w:cs="Times New Roman"/>
+          <w:sz w:val="24"/>
+          <w:szCs w:val="24"/>
+        </w:rPr>
+        <w:t xml:space="preserve">p=0.35; </w:t>
+      </w:r>
+      <w:proofErr w:type="spellStart"/>
+      <w:r>
+        <w:rPr>
+          <w:rFonts w:ascii="Times" w:hAnsi="Times" w:cs="Times New Roman"/>
+          <w:sz w:val="24"/>
+          <w:szCs w:val="24"/>
+        </w:rPr>
+        <w:t>DNAmAge</w:t>
+      </w:r>
+      <w:proofErr w:type="spellEnd"/>
+      <w:r>
+        <w:rPr>
+          <w:rFonts w:ascii="Times" w:hAnsi="Times" w:cs="Times New Roman"/>
+          <w:sz w:val="24"/>
+          <w:szCs w:val="24"/>
+        </w:rPr>
+        <w:t>: p=0.37</w:t>
+      </w:r>
+      <w:r>
+        <w:rPr>
+          <w:rFonts w:ascii="Times" w:hAnsi="Times" w:cs="Times New Roman"/>
+          <w:sz w:val="24"/>
+          <w:szCs w:val="24"/>
+        </w:rPr>
+        <w:t xml:space="preserve">). </w:t>
+      </w:r>
+      <w:r>
+        <w:rPr>
+          <w:rFonts w:ascii="Times" w:hAnsi="Times" w:cs="Times New Roman"/>
+          <w:sz w:val="24"/>
+          <w:szCs w:val="24"/>
+        </w:rPr>
+        <w:t xml:space="preserve">Furthermore, neither measure of cellular senescence at the time of measurement (2005) predicted the number of pregnancies over the subsequent four years (2005-2009), whether or not we controlled for baseline parity in 2005 (). </w:t>
+      </w:r>
+    </w:p>
+    <w:p>
+      <w:pPr>
+        <w:rPr>
+          <w:rFonts w:ascii="Times" w:hAnsi="Times" w:cs="Times New Roman"/>
           <w:b/>
           <w:sz w:val="24"/>
           <w:szCs w:val="24"/>
@@ -4859,8 +5740,2373 @@
           <w:sz w:val="24"/>
           <w:szCs w:val="24"/>
         </w:rPr>
+        <w:br w:type="page"/>
+        <w:t>Discussion</w:t>
+      </w:r>
+    </w:p>
+    <w:p>
+      <w:pPr>
+        <w:rPr>
+          <w:rFonts w:ascii="Times" w:hAnsi="Times" w:cs="Times New Roman"/>
+          <w:sz w:val="24"/>
+          <w:szCs w:val="24"/>
+        </w:rPr>
+      </w:pPr>
+      <w:r>
+        <w:rPr>
+          <w:rFonts w:ascii="Times" w:hAnsi="Times" w:cs="Times New Roman"/>
+          <w:sz w:val="24"/>
+          <w:szCs w:val="24"/>
+        </w:rPr>
+        <w:t xml:space="preserve">TL and DNAmAge, measures of mitotic and non-mitotic cellular senescence, respectively, </w:t>
+      </w:r>
+      <w:r>
+        <w:rPr>
+          <w:rFonts w:ascii="Times" w:hAnsi="Times" w:cs="Times New Roman"/>
+          <w:sz w:val="24"/>
+          <w:szCs w:val="24"/>
+        </w:rPr>
+        <w:t xml:space="preserve">were </w:t>
+      </w:r>
+      <w:r>
+        <w:rPr>
+          <w:rFonts w:ascii="Times" w:hAnsi="Times" w:cs="Times New Roman"/>
+          <w:sz w:val="24"/>
+          <w:szCs w:val="24"/>
+        </w:rPr>
+        <w:t xml:space="preserve">both </w:t>
+      </w:r>
+      <w:r>
+        <w:rPr>
+          <w:rFonts w:ascii="Times" w:hAnsi="Times" w:cs="Times New Roman"/>
+          <w:sz w:val="24"/>
+          <w:szCs w:val="24"/>
+        </w:rPr>
+        <w:t xml:space="preserve">associated with </w:t>
+      </w:r>
+      <w:r>
+        <w:rPr>
+          <w:rFonts w:ascii="Times" w:hAnsi="Times" w:cs="Times New Roman"/>
+          <w:sz w:val="24"/>
+          <w:szCs w:val="24"/>
+        </w:rPr>
+        <w:t xml:space="preserve">reproductive history </w:t>
+      </w:r>
+      <w:r>
+        <w:rPr>
+          <w:rFonts w:ascii="Times" w:hAnsi="Times" w:cs="Times New Roman"/>
+          <w:sz w:val="24"/>
+          <w:szCs w:val="24"/>
+        </w:rPr>
+        <w:t xml:space="preserve">in our sample of young women. The senescent effect of parity was relatively robust to a number of potential confounders, and did not appear to be mediated by constraints imposed by socioeconomic status. </w:t>
+      </w:r>
+      <w:r>
+        <w:rPr>
+          <w:rFonts w:ascii="Times" w:hAnsi="Times" w:cs="Times New Roman"/>
+          <w:sz w:val="24"/>
+          <w:szCs w:val="24"/>
+        </w:rPr>
+        <w:t>Moreover</w:t>
+      </w:r>
+      <w:r>
+        <w:rPr>
+          <w:rFonts w:ascii="Times" w:hAnsi="Times" w:cs="Times New Roman"/>
+          <w:sz w:val="24"/>
+          <w:szCs w:val="24"/>
+        </w:rPr>
+        <w:t>, neither measure</w:t>
+      </w:r>
+      <w:r>
+        <w:rPr>
+          <w:rFonts w:ascii="Times" w:hAnsi="Times" w:cs="Times New Roman"/>
+          <w:sz w:val="24"/>
+          <w:szCs w:val="24"/>
+        </w:rPr>
+        <w:t xml:space="preserve"> was predictive of</w:t>
+      </w:r>
+      <w:r>
+        <w:rPr>
+          <w:rFonts w:ascii="Times" w:hAnsi="Times" w:cs="Times New Roman"/>
+          <w:sz w:val="24"/>
+          <w:szCs w:val="24"/>
+        </w:rPr>
+        <w:t xml:space="preserve"> parity over the subsequent 4 years, supporting a causal effect of pregnancy on cellular senescence, </w:t>
+      </w:r>
+      <w:r>
+        <w:rPr>
+          <w:rFonts w:ascii="Times" w:hAnsi="Times" w:cs="Times New Roman"/>
+          <w:sz w:val="24"/>
+          <w:szCs w:val="24"/>
+        </w:rPr>
+        <w:t>rather than</w:t>
+      </w:r>
+      <w:r>
+        <w:rPr>
+          <w:rFonts w:ascii="Times" w:hAnsi="Times" w:cs="Times New Roman"/>
+          <w:sz w:val="24"/>
+          <w:szCs w:val="24"/>
+        </w:rPr>
+        <w:t xml:space="preserve"> vice versa. </w:t>
+      </w:r>
+    </w:p>
+    <w:p>
+      <w:pPr>
+        <w:rPr>
+          <w:rFonts w:ascii="Times" w:hAnsi="Times" w:cs="Times New Roman"/>
+          <w:sz w:val="24"/>
+          <w:szCs w:val="24"/>
+        </w:rPr>
+      </w:pPr>
+      <w:r>
+        <w:rPr>
+          <w:rFonts w:ascii="Times" w:hAnsi="Times" w:cs="Times New Roman"/>
+          <w:sz w:val="24"/>
+          <w:szCs w:val="24"/>
+        </w:rPr>
+        <w:t xml:space="preserve">Although consistent with </w:t>
+      </w:r>
+      <w:r>
+        <w:rPr>
+          <w:rFonts w:ascii="Times" w:hAnsi="Times" w:cs="Times New Roman"/>
+          <w:sz w:val="24"/>
+          <w:szCs w:val="24"/>
+        </w:rPr>
+        <w:t>theoretical predictions</w:t>
+      </w:r>
+      <w:r>
+        <w:rPr>
+          <w:rFonts w:ascii="Times" w:hAnsi="Times" w:cs="Times New Roman"/>
+          <w:sz w:val="24"/>
+          <w:szCs w:val="24"/>
+        </w:rPr>
+        <w:t xml:space="preserve"> and non-human animal work, this is the first study to our knowledge</w:t>
+      </w:r>
+      <w:r>
+        <w:rPr>
+          <w:rFonts w:ascii="Times" w:hAnsi="Times" w:cs="Times New Roman"/>
+          <w:sz w:val="24"/>
+          <w:szCs w:val="24"/>
+        </w:rPr>
+        <w:t xml:space="preserve"> to examine</w:t>
+      </w:r>
+      <w:r>
+        <w:rPr>
+          <w:rFonts w:ascii="Times" w:hAnsi="Times" w:cs="Times New Roman"/>
+          <w:sz w:val="24"/>
+          <w:szCs w:val="24"/>
+        </w:rPr>
+        <w:t xml:space="preserve"> both mitotic and non-mitotic measures of cellular senescence</w:t>
+      </w:r>
+      <w:r>
+        <w:rPr>
+          <w:rFonts w:ascii="Times" w:hAnsi="Times" w:cs="Times New Roman"/>
+          <w:sz w:val="24"/>
+          <w:szCs w:val="24"/>
+        </w:rPr>
+        <w:t xml:space="preserve"> in humans</w:t>
+      </w:r>
+      <w:r>
+        <w:rPr>
+          <w:rFonts w:ascii="Times" w:hAnsi="Times" w:cs="Times New Roman"/>
+          <w:sz w:val="24"/>
+          <w:szCs w:val="24"/>
+        </w:rPr>
+        <w:t>.</w:t>
+      </w:r>
+      <w:r>
+        <w:rPr>
+          <w:rFonts w:ascii="Times" w:hAnsi="Times" w:cs="Times New Roman"/>
+          <w:sz w:val="24"/>
+          <w:szCs w:val="24"/>
+        </w:rPr>
+        <w:t xml:space="preserve"> While parity </w:t>
+      </w:r>
+      <w:r>
+        <w:rPr>
+          <w:rFonts w:ascii="Times" w:hAnsi="Times" w:cs="Times New Roman"/>
+          <w:sz w:val="24"/>
+          <w:szCs w:val="24"/>
+        </w:rPr>
+        <w:t xml:space="preserve">predicted senescence for both TL and </w:t>
+      </w:r>
+      <w:proofErr w:type="spellStart"/>
+      <w:r>
+        <w:rPr>
+          <w:rFonts w:ascii="Times" w:hAnsi="Times" w:cs="Times New Roman"/>
+          <w:sz w:val="24"/>
+          <w:szCs w:val="24"/>
+        </w:rPr>
+        <w:t>DNAmAge</w:t>
+      </w:r>
+      <w:proofErr w:type="spellEnd"/>
+      <w:r>
+        <w:rPr>
+          <w:rFonts w:ascii="Times" w:hAnsi="Times" w:cs="Times New Roman"/>
+          <w:sz w:val="24"/>
+          <w:szCs w:val="24"/>
+        </w:rPr>
+        <w:t xml:space="preserve"> in our study, several recent studies of </w:t>
+      </w:r>
+      <w:proofErr w:type="spellStart"/>
+      <w:r>
+        <w:rPr>
+          <w:rFonts w:ascii="Times" w:hAnsi="Times" w:cs="Times New Roman"/>
+          <w:sz w:val="24"/>
+          <w:szCs w:val="24"/>
+        </w:rPr>
+        <w:t>CoR</w:t>
+      </w:r>
+      <w:proofErr w:type="spellEnd"/>
+      <w:r>
+        <w:rPr>
+          <w:rFonts w:ascii="Times" w:hAnsi="Times" w:cs="Times New Roman"/>
+          <w:sz w:val="24"/>
+          <w:szCs w:val="24"/>
+        </w:rPr>
+        <w:t xml:space="preserve"> in women did not find such a relationship</w:t>
+      </w:r>
+      <w:r>
+        <w:rPr>
+          <w:rFonts w:ascii="Times" w:hAnsi="Times" w:cs="Times New Roman"/>
+          <w:sz w:val="24"/>
+          <w:szCs w:val="24"/>
+        </w:rPr>
+        <w:t xml:space="preserve"> using TL alone</w:t>
+      </w:r>
+      <w:r>
+        <w:rPr>
+          <w:rFonts w:ascii="Times" w:hAnsi="Times" w:cs="Times New Roman"/>
+          <w:sz w:val="24"/>
+          <w:szCs w:val="24"/>
+        </w:rPr>
+        <w:t xml:space="preserve">. </w:t>
+      </w:r>
+      <w:r>
+        <w:rPr>
+          <w:rFonts w:ascii="Times" w:hAnsi="Times" w:cs="Times New Roman"/>
+          <w:sz w:val="24"/>
+          <w:szCs w:val="24"/>
+        </w:rPr>
+        <w:t xml:space="preserve">The first, conducted among 75 </w:t>
+      </w:r>
+      <w:proofErr w:type="spellStart"/>
+      <w:r>
+        <w:rPr>
+          <w:rFonts w:ascii="Times" w:hAnsi="Times" w:cs="Times New Roman"/>
+          <w:sz w:val="24"/>
+          <w:szCs w:val="24"/>
+        </w:rPr>
+        <w:t>Guatamalan</w:t>
+      </w:r>
+      <w:proofErr w:type="spellEnd"/>
+      <w:r>
+        <w:rPr>
+          <w:rFonts w:ascii="Times" w:hAnsi="Times" w:cs="Times New Roman"/>
+          <w:sz w:val="24"/>
+          <w:szCs w:val="24"/>
+        </w:rPr>
+        <w:t xml:space="preserve"> Maya women, </w:t>
+      </w:r>
+      <w:r>
+        <w:rPr>
+          <w:rFonts w:ascii="Times" w:hAnsi="Times" w:cs="Times New Roman"/>
+          <w:sz w:val="24"/>
+          <w:szCs w:val="24"/>
+        </w:rPr>
+        <w:t>reported</w:t>
+      </w:r>
+      <w:r>
+        <w:rPr>
+          <w:rFonts w:ascii="Times" w:hAnsi="Times" w:cs="Times New Roman"/>
+          <w:sz w:val="24"/>
+          <w:szCs w:val="24"/>
+        </w:rPr>
+        <w:t xml:space="preserve"> a positive association between TL and number of surviving offspring over a 13-year time period </w:t>
+      </w:r>
+      <w:r>
+        <w:rPr>
+          <w:rFonts w:ascii="Times" w:hAnsi="Times" w:cs="Times New Roman"/>
+          <w:sz w:val="24"/>
+          <w:szCs w:val="24"/>
+        </w:rPr>
+        <w:fldChar w:fldCharType="begin"/>
+      </w:r>
+      <w:r>
+        <w:rPr>
+          <w:rFonts w:ascii="Times" w:hAnsi="Times" w:cs="Times New Roman"/>
+          <w:sz w:val="24"/>
+          <w:szCs w:val="24"/>
+        </w:rPr>
+        <w:instrText xml:space="preserve"> ADDIN ZOTERO_ITEM CSL_CITATION {"citationID":"aajuaij9le","properties":{"formattedCitation":"(58)","plainCitation":"(58)"},"citationItems":[{"id":7494,"uris":["http://zotero.org/users/451958/items/GSDHWRTR"],"uri":["http://zotero.org/users/451958/items/GSDHWRTR"],"itemData":{"id":7494,"type":"article-journal","title":"Number of Children and Telomere Length in Women: A Prospective, Longitudinal Evaluation","container-title":"PLOS ONE","page":"e0146424","volume":"11","issue":"1","source":"CrossRef","DOI":"10.1371/journal.pone.0146424","ISSN":"1932-6203","shortTitle":"Number of Children and Telomere Length in Women","language":"en","author":[{"family":"Barha","given":"Cindy K."},{"family":"Hanna","given":"Courtney W."},{"family":"Salvante","given":"Katrina G."},{"family":"Wilson","given":"Samantha L."},{"family":"Robinson","given":"Wendy P."},{"family":"Altman","given":"Rachel M."},{"family":"Nepomnaschy","given":"Pablo A."}],"editor":[{"family":"Helle","given":"Samuli"}],"issued":{"date-parts":[["2016",1,5]]}}}],"schema":"https://github.com/citation-style-language/schema/raw/master/csl-citation.json"} </w:instrText>
+      </w:r>
+      <w:r>
+        <w:rPr>
+          <w:rFonts w:ascii="Times" w:hAnsi="Times" w:cs="Times New Roman"/>
+          <w:sz w:val="24"/>
+          <w:szCs w:val="24"/>
+        </w:rPr>
+        <w:fldChar w:fldCharType="separate"/>
+      </w:r>
+      <w:r>
+        <w:rPr>
+          <w:rFonts w:ascii="Times" w:hAnsi="Times" w:cs="Times New Roman"/>
+          <w:noProof/>
+          <w:sz w:val="24"/>
+          <w:szCs w:val="24"/>
+        </w:rPr>
+        <w:t>(58)</w:t>
+      </w:r>
+      <w:r>
+        <w:rPr>
+          <w:rFonts w:ascii="Times" w:hAnsi="Times" w:cs="Times New Roman"/>
+          <w:sz w:val="24"/>
+          <w:szCs w:val="24"/>
+        </w:rPr>
+        <w:fldChar w:fldCharType="end"/>
+      </w:r>
+      <w:r>
+        <w:rPr>
+          <w:rFonts w:ascii="Times" w:hAnsi="Times" w:cs="Times New Roman"/>
+          <w:sz w:val="24"/>
+          <w:szCs w:val="24"/>
+        </w:rPr>
+        <w:t xml:space="preserve">. TL in that study was determined using a combination of saliva- and </w:t>
+      </w:r>
+      <w:proofErr w:type="spellStart"/>
+      <w:r>
+        <w:rPr>
+          <w:rFonts w:ascii="Times" w:hAnsi="Times" w:cs="Times New Roman"/>
+          <w:sz w:val="24"/>
+          <w:szCs w:val="24"/>
+        </w:rPr>
+        <w:t>bu</w:t>
+      </w:r>
+      <w:r>
+        <w:rPr>
+          <w:rFonts w:ascii="Times" w:hAnsi="Times" w:cs="Times New Roman"/>
+          <w:sz w:val="24"/>
+          <w:szCs w:val="24"/>
+        </w:rPr>
+        <w:t>ccal</w:t>
+      </w:r>
+      <w:proofErr w:type="spellEnd"/>
+      <w:r>
+        <w:rPr>
+          <w:rFonts w:ascii="Times" w:hAnsi="Times" w:cs="Times New Roman"/>
+          <w:sz w:val="24"/>
+          <w:szCs w:val="24"/>
+        </w:rPr>
+        <w:t>-derived DNA samples, which unfortunately have</w:t>
+      </w:r>
+      <w:r>
+        <w:rPr>
+          <w:rFonts w:ascii="Times" w:hAnsi="Times" w:cs="Times New Roman"/>
+          <w:sz w:val="24"/>
+          <w:szCs w:val="24"/>
+        </w:rPr>
+        <w:t xml:space="preserve"> not </w:t>
+      </w:r>
+      <w:r>
+        <w:rPr>
+          <w:rFonts w:ascii="Times" w:hAnsi="Times" w:cs="Times New Roman"/>
+          <w:sz w:val="24"/>
+          <w:szCs w:val="24"/>
+        </w:rPr>
+        <w:t>been consistently</w:t>
+      </w:r>
+      <w:r>
+        <w:rPr>
+          <w:rFonts w:ascii="Times" w:hAnsi="Times" w:cs="Times New Roman"/>
+          <w:sz w:val="24"/>
+          <w:szCs w:val="24"/>
+        </w:rPr>
+        <w:t xml:space="preserve"> associated with</w:t>
+      </w:r>
+      <w:r>
+        <w:rPr>
+          <w:rFonts w:ascii="Times" w:hAnsi="Times" w:cs="Times New Roman"/>
+          <w:sz w:val="24"/>
+          <w:szCs w:val="24"/>
+        </w:rPr>
+        <w:t xml:space="preserve"> chronological age </w:t>
+      </w:r>
+      <w:r>
+        <w:rPr>
+          <w:rFonts w:ascii="Times" w:hAnsi="Times" w:cs="Times New Roman"/>
+          <w:sz w:val="24"/>
+          <w:szCs w:val="24"/>
+        </w:rPr>
+        <w:fldChar w:fldCharType="begin"/>
+      </w:r>
+      <w:r>
+        <w:rPr>
+          <w:rFonts w:ascii="Times" w:hAnsi="Times" w:cs="Times New Roman"/>
+          <w:sz w:val="24"/>
+          <w:szCs w:val="24"/>
+        </w:rPr>
+        <w:instrText xml:space="preserve"> ADDIN ZOTERO_ITEM CSL_CITATION {"citationID":"VFh3EWW9","properties":{"formattedCitation":"{\\rtf (67\\uc0\\u8211{}69)}","plainCitation":"(67–69)"},"citationItems":[{"id":8275,"uris":["http://zotero.org/users/451958/items/EGS8DCEU"],"uri":["http://zotero.org/users/451958/items/EGS8DCEU"],"itemData":{"id":8275,"type":"article-journal","title":"Buccal cells: a non-invasive measurement of selenium, zinc and magnesium status, and telomere length","container-title":"Asia Pac. J. Clin. Nutr","page":"S19","volume":"17","journalAbbreviation":"Asia Pac. J. Clin. Nutr","author":[{"family":"O’Callaghan","given":"N"},{"family":"Bull","given":"C"},{"family":"Palmer","given":"L"},{"family":"Lyons","given":"G"},{"family":"Graham","given":"R"},{"family":"Fenech","given":"M"}],"issued":{"date-parts":[["2008"]]}},"label":"page"},{"id":8276,"uris":["http://zotero.org/users/451958/items/BQPC5BPR"],"uri":["http://zotero.org/users/451958/items/BQPC5BPR"],"itemData":{"id":8276,"type":"article-journal","title":"Changes in buccal cytome biomarkers in relation to ageing and Alzheimer’s disease.","author":[{"family":"Thomas","given":"Philip"}],"issued":{"date-parts":[["2008"]]}},"label":"page"},{"id":8195,"uris":["http://zotero.org/users/451958/items/PGCJKXPB"],"uri":["http://zotero.org/users/451958/items/PGCJKXPB"],"itemData":{"id":8195,"type":"article-journal","title":"Evaluating minimally invasive sample collection methods for telomere length measurement","container-title":"American Journal of Human Biology","page":"e23062-n/a","abstract":"Objectives: Telomere length (TL) is a biomarker of aging and age-related decline. Although venous blood is considered the “gold standard” for TL measurement, its collection is often not feasible or desired in nonclinical settings. Saliva and dried blood spots (DBS) have been used as alternatives when venipuncture cannot be performed. However, it is not known whether these sample types yield TL measurements comparable to those obtained from venous blood. We sought to determine whether different samples from the same individual yield comparable TL measurements. Methods: We extracted DNA from matched buffy coat, saliva (Oragene and Oasis), and DBS (venous and capillary) samples from 40 women aged 18-77 years. We used the monochrome multiplex qPCR (MMQPCR) assay to measure TL in all sample types for each participant and applied quality control measures to retain only high-quality samples for analysis. We then compared TL from buffy coat and saliva to examine how these measurements differ and to test if TL is correlated across sample types. Results: TL differed significantly across buffy coat, Oragene saliva, and Oasis saliva samples. TL from buffy coat and Oragene saliva was moderately correlated (ρ = 0.48, P = .002) and the most similar in size. Oasis saliva TL was not correlated with buffy coat or Oragene saliva TL, and was the shortest. DBS DNA yields were inadequate for TL measurement using the MMQPCR assay. Conclusions: Using a matched dataset we demonstrate that sample type significantly influences the TL measurement obtained using the MMQPCR assay.","author":[{"family":"Goldman","given":"Elisabeth A."},{"family":"Eick","given":"Geeta N."},{"family":"Compton","given":"Devan"},{"family":"Kowal","given":"Paul"},{"family":"Snodgrass","given":"J. Josh"},{"family":"Eisenberg","given":"Dan T. A."},{"family":"Sterner","given":"Kirstin N."}],"issued":{"date-parts":[["2017"]]}}}],"schema":"https://github.com/citation-style-language/schema/raw/master/csl-citation.json"} </w:instrText>
+      </w:r>
+      <w:r>
+        <w:rPr>
+          <w:rFonts w:ascii="Times" w:hAnsi="Times" w:cs="Times New Roman"/>
+          <w:sz w:val="24"/>
+          <w:szCs w:val="24"/>
+        </w:rPr>
+        <w:fldChar w:fldCharType="separate"/>
+      </w:r>
+      <w:r>
+        <w:rPr>
+          <w:rFonts w:ascii="Times" w:hAnsi="Times" w:cs="Segoe UI"/>
+          <w:sz w:val="24"/>
+        </w:rPr>
+        <w:t>(67–69)</w:t>
+      </w:r>
+      <w:r>
+        <w:rPr>
+          <w:rFonts w:ascii="Times" w:hAnsi="Times" w:cs="Times New Roman"/>
+          <w:sz w:val="24"/>
+          <w:szCs w:val="24"/>
+        </w:rPr>
+        <w:fldChar w:fldCharType="end"/>
+      </w:r>
+      <w:r>
+        <w:rPr>
+          <w:rFonts w:ascii="Times" w:hAnsi="Times" w:cs="Times New Roman"/>
+          <w:sz w:val="24"/>
+          <w:szCs w:val="24"/>
+        </w:rPr>
+        <w:t xml:space="preserve">. </w:t>
+      </w:r>
+      <w:r>
+        <w:rPr>
+          <w:rFonts w:ascii="Times" w:hAnsi="Times" w:cs="Times New Roman"/>
+          <w:sz w:val="24"/>
+          <w:szCs w:val="24"/>
+        </w:rPr>
+        <w:t>Furthermore, two separate measures of TL in that study were</w:t>
+      </w:r>
+      <w:r>
+        <w:rPr>
+          <w:rFonts w:ascii="Times" w:hAnsi="Times" w:cs="Times New Roman"/>
+          <w:sz w:val="24"/>
+          <w:szCs w:val="24"/>
+        </w:rPr>
+        <w:t xml:space="preserve"> uncorrelated within individuals between the two </w:t>
+      </w:r>
+      <w:proofErr w:type="spellStart"/>
+      <w:r>
+        <w:rPr>
+          <w:rFonts w:ascii="Times" w:hAnsi="Times" w:cs="Times New Roman"/>
+          <w:sz w:val="24"/>
+          <w:szCs w:val="24"/>
+        </w:rPr>
+        <w:t>timepoints</w:t>
+      </w:r>
+      <w:proofErr w:type="spellEnd"/>
+      <w:r>
+        <w:rPr>
+          <w:rFonts w:ascii="Times" w:hAnsi="Times" w:cs="Times New Roman"/>
+          <w:sz w:val="24"/>
+          <w:szCs w:val="24"/>
+        </w:rPr>
+        <w:t>, making compar</w:t>
+      </w:r>
+      <w:r>
+        <w:rPr>
+          <w:rFonts w:ascii="Times" w:hAnsi="Times" w:cs="Times New Roman"/>
+          <w:sz w:val="24"/>
+          <w:szCs w:val="24"/>
+        </w:rPr>
+        <w:t xml:space="preserve">isons between these findings </w:t>
+      </w:r>
+      <w:r>
+        <w:rPr>
+          <w:rFonts w:ascii="Times" w:hAnsi="Times" w:cs="Times New Roman"/>
+          <w:sz w:val="24"/>
+          <w:szCs w:val="24"/>
+        </w:rPr>
+        <w:t>and our own blood-derived TL findings difficult.</w:t>
+      </w:r>
+      <w:r>
+        <w:rPr>
+          <w:rFonts w:ascii="Times" w:hAnsi="Times" w:cs="Times New Roman"/>
+          <w:sz w:val="24"/>
+          <w:szCs w:val="24"/>
+        </w:rPr>
         <w:t xml:space="preserve"> </w:t>
       </w:r>
+      <w:r>
+        <w:rPr>
+          <w:rFonts w:ascii="Times" w:hAnsi="Times" w:cs="Times New Roman"/>
+          <w:sz w:val="24"/>
+          <w:szCs w:val="24"/>
+        </w:rPr>
+        <w:t xml:space="preserve">Contrasting </w:t>
+      </w:r>
+      <w:r>
+        <w:rPr>
+          <w:rFonts w:ascii="Times" w:hAnsi="Times" w:cs="Times New Roman"/>
+          <w:sz w:val="24"/>
+          <w:szCs w:val="24"/>
+        </w:rPr>
+        <w:t xml:space="preserve">our findings and those of </w:t>
+      </w:r>
+      <w:proofErr w:type="spellStart"/>
+      <w:r>
+        <w:rPr>
+          <w:rFonts w:ascii="Times" w:hAnsi="Times" w:cs="Times New Roman"/>
+          <w:sz w:val="24"/>
+          <w:szCs w:val="24"/>
+        </w:rPr>
+        <w:t>B</w:t>
+      </w:r>
+      <w:r>
+        <w:rPr>
+          <w:rFonts w:ascii="Times" w:hAnsi="Times" w:cs="Times New Roman"/>
+          <w:sz w:val="24"/>
+          <w:szCs w:val="24"/>
+        </w:rPr>
+        <w:t>arha</w:t>
+      </w:r>
+      <w:proofErr w:type="spellEnd"/>
+      <w:r>
+        <w:rPr>
+          <w:rFonts w:ascii="Times" w:hAnsi="Times" w:cs="Times New Roman"/>
+          <w:sz w:val="24"/>
+          <w:szCs w:val="24"/>
+        </w:rPr>
+        <w:t xml:space="preserve"> et al.</w:t>
+      </w:r>
+      <w:r>
+        <w:rPr>
+          <w:rFonts w:ascii="Times" w:hAnsi="Times" w:cs="Times New Roman"/>
+          <w:sz w:val="24"/>
+          <w:szCs w:val="24"/>
+        </w:rPr>
+        <w:t>, a study among 620 participants of the US-based CARDIA study found no evidence for an effect of parity on TL</w:t>
+      </w:r>
+      <w:r>
+        <w:rPr>
+          <w:rFonts w:ascii="Times" w:hAnsi="Times" w:cs="Times New Roman"/>
+          <w:sz w:val="24"/>
+          <w:szCs w:val="24"/>
+        </w:rPr>
+        <w:t xml:space="preserve"> in either direction</w:t>
+      </w:r>
+      <w:r>
+        <w:rPr>
+          <w:rFonts w:ascii="Times" w:hAnsi="Times" w:cs="Times New Roman"/>
+          <w:sz w:val="24"/>
+          <w:szCs w:val="24"/>
+        </w:rPr>
+        <w:t xml:space="preserve"> </w:t>
+      </w:r>
+      <w:r>
+        <w:rPr>
+          <w:rFonts w:ascii="Times" w:hAnsi="Times" w:cs="Times New Roman"/>
+          <w:sz w:val="24"/>
+          <w:szCs w:val="24"/>
+        </w:rPr>
+        <w:fldChar w:fldCharType="begin"/>
+      </w:r>
+      <w:r>
+        <w:rPr>
+          <w:rFonts w:ascii="Times" w:hAnsi="Times" w:cs="Times New Roman"/>
+          <w:sz w:val="24"/>
+          <w:szCs w:val="24"/>
+        </w:rPr>
+        <w:instrText xml:space="preserve"> ADDIN ZOTERO_ITEM CSL_CITATION {"citationID":"a1qo0h7pra7","properties":{"formattedCitation":"(59)","plainCitation":"(59)"},"citationItems":[{"id":8108,"uris":["http://zotero.org/users/451958/items/FS8LEKCS"],"uri":["http://zotero.org/users/451958/items/FS8LEKCS"],"itemData":{"id":8108,"type":"article-journal","title":"Gravidity is not associated with telomere length in a biracial cohort of middle-aged women: The Coronary Artery Risk Development in Young Adults (CARDIA) study","container-title":"PLOS ONE","page":"e0186495","volume":"12","issue":"10","source":"PLoS Journals","abstract":"Objective Having experienced 2–3 births is associated with reduced mortality versus women with &lt;2 or ≥4 births. The effect of 2–3 births on lifespan may be associated with delayed cellular aging. We hypothesized telomere length, a marker of cellular aging, would be longer in women who had 2–3 pregnancies.   Methods Leukocyte telomere length was measured using quantitative real-time polymerase chain reaction in 620 women in CARDIA at the year 15 and 20 exams, expressed as the ratio of telomere repeat copy number to single-copy gene copy number (T/S). Number of pregnancies at the time of telomere length measurement was obtained (mean age = 41±0.1 years, average gravidity = 2.64±0.1 pregnancies). Participants were divided into 4 groups by number of pregnancies: 0, 1, 2–3, and ≥4, to test for differences in telomere length by gravidity group.   Results The mean and SD for telomere length was 0.98 ± 0.20 T/S in the whole cohort. There were no differences in mean telomere length between groups; 0.98±0.02 T/S in women with 0 pregnancies, 1.01±0.02 T/S in women with 1 pregnancy, 0.97±0.01 T/S in women with 2–3 pregnancies, and 0.99±0.02 T/S in women with ≥4 pregnancies (p = 0.51). We defined high-risk (shorter) telomere length as ≤25th percentile, and low-risk (longer) telomere length as ≥75 percentile. There were no differences in the prevalence of high-risk or low-risk telomere length between gravidity groups.   Conclusions Gravidity was not associated with telomere length in early middle age; the protective association of 2–3 births may act through other mechanisms.","DOI":"10.1371/journal.pone.0186495","ISSN":"1932-6203","shortTitle":"Gravidity is not associated with telomere length in a biracial cohort of middle-aged women","journalAbbreviation":"PLOS ONE","author":[{"family":"Lane-Cordova","given":"Abbi D."},{"family":"Puterman","given":"Eli"},{"family":"Gunderson","given":"Erica P."},{"family":"Chan","given":"Cheeling"},{"family":"Hou","given":"Lifang"},{"family":"Carnethon","given":"Mercedes"}],"issued":{"date-parts":[["2017",10,19]]}}}],"schema":"https://github.com/citation-style-language/schema/raw/master/csl-citation.json"} </w:instrText>
+      </w:r>
+      <w:r>
+        <w:rPr>
+          <w:rFonts w:ascii="Times" w:hAnsi="Times" w:cs="Times New Roman"/>
+          <w:sz w:val="24"/>
+          <w:szCs w:val="24"/>
+        </w:rPr>
+        <w:fldChar w:fldCharType="separate"/>
+      </w:r>
+      <w:r>
+        <w:rPr>
+          <w:rFonts w:ascii="Times" w:hAnsi="Times" w:cs="Times New Roman"/>
+          <w:noProof/>
+          <w:sz w:val="24"/>
+          <w:szCs w:val="24"/>
+        </w:rPr>
+        <w:t>(59)</w:t>
+      </w:r>
+      <w:r>
+        <w:rPr>
+          <w:rFonts w:ascii="Times" w:hAnsi="Times" w:cs="Times New Roman"/>
+          <w:sz w:val="24"/>
+          <w:szCs w:val="24"/>
+        </w:rPr>
+        <w:fldChar w:fldCharType="end"/>
+      </w:r>
+      <w:r>
+        <w:rPr>
+          <w:rFonts w:ascii="Times" w:hAnsi="Times" w:cs="Times New Roman"/>
+          <w:sz w:val="24"/>
+          <w:szCs w:val="24"/>
+        </w:rPr>
+        <w:t xml:space="preserve">. </w:t>
+      </w:r>
+      <w:r>
+        <w:rPr>
+          <w:rFonts w:ascii="Times" w:hAnsi="Times" w:cs="Times New Roman"/>
+          <w:sz w:val="24"/>
+          <w:szCs w:val="24"/>
+        </w:rPr>
+        <w:t xml:space="preserve">The reasons for such </w:t>
+      </w:r>
+      <w:r>
+        <w:rPr>
+          <w:rFonts w:ascii="Times" w:hAnsi="Times" w:cs="Times New Roman"/>
+          <w:sz w:val="24"/>
+          <w:szCs w:val="24"/>
+        </w:rPr>
+        <w:t>mixed</w:t>
+      </w:r>
+      <w:r>
+        <w:rPr>
+          <w:rFonts w:ascii="Times" w:hAnsi="Times" w:cs="Times New Roman"/>
+          <w:sz w:val="24"/>
+          <w:szCs w:val="24"/>
+        </w:rPr>
+        <w:t xml:space="preserve"> findings are</w:t>
+      </w:r>
+      <w:r>
+        <w:rPr>
+          <w:rFonts w:ascii="Times" w:hAnsi="Times" w:cs="Times New Roman"/>
+          <w:sz w:val="24"/>
+          <w:szCs w:val="24"/>
+        </w:rPr>
+        <w:t xml:space="preserve"> unclear, </w:t>
+      </w:r>
+      <w:r>
+        <w:rPr>
+          <w:rFonts w:ascii="Times" w:hAnsi="Times" w:cs="Times New Roman"/>
+          <w:sz w:val="24"/>
+          <w:szCs w:val="24"/>
+        </w:rPr>
+        <w:t xml:space="preserve">but may relate to pronounced differences in the age ranges and socio-ecological conditions in the different populations under investigation. TL attrition occurs more rapidly at younger ages </w:t>
+      </w:r>
+      <w:r>
+        <w:rPr>
+          <w:rFonts w:ascii="Times" w:hAnsi="Times" w:cs="Times New Roman"/>
+          <w:sz w:val="24"/>
+          <w:szCs w:val="24"/>
+        </w:rPr>
+        <w:fldChar w:fldCharType="begin"/>
+      </w:r>
+      <w:r>
+        <w:rPr>
+          <w:rFonts w:ascii="Times" w:hAnsi="Times" w:cs="Times New Roman"/>
+          <w:sz w:val="24"/>
+          <w:szCs w:val="24"/>
+        </w:rPr>
+        <w:instrText xml:space="preserve"> ADDIN ZOTERO_ITEM CSL_CITATION {"citationID":"a1j9enk2iu6","properties":{"formattedCitation":"(71)","plainCitation":"(71)"},"citationItems":[{"id":8287,"uris":["http://zotero.org/users/451958/items/R6TNXS5Z"],"uri":["http://zotero.org/users/451958/items/R6TNXS5Z"],"itemData":{"id":8287,"type":"article-journal","title":"The rate of telomere sequence loss in human leukocytes varies with age","container-title":"Proceedings of the National Academy of Sciences","page":"5607–5610","volume":"95","issue":"10","source":"Google Scholar","author":[{"family":"Frenck","given":"Robert W."},{"family":"Blackburn","given":"Elizabeth H."},{"family":"Shannon","given":"Kevin M."}],"issued":{"date-parts":[["1998"]]}}}],"schema":"https://github.com/citation-style-language/schema/raw/master/csl-citation.json"} </w:instrText>
+      </w:r>
+      <w:r>
+        <w:rPr>
+          <w:rFonts w:ascii="Times" w:hAnsi="Times" w:cs="Times New Roman"/>
+          <w:sz w:val="24"/>
+          <w:szCs w:val="24"/>
+        </w:rPr>
+        <w:fldChar w:fldCharType="separate"/>
+      </w:r>
+      <w:r>
+        <w:rPr>
+          <w:rFonts w:ascii="Times" w:hAnsi="Times" w:cs="Times New Roman"/>
+          <w:noProof/>
+          <w:sz w:val="24"/>
+          <w:szCs w:val="24"/>
+        </w:rPr>
+        <w:t>(71)</w:t>
+      </w:r>
+      <w:r>
+        <w:rPr>
+          <w:rFonts w:ascii="Times" w:hAnsi="Times" w:cs="Times New Roman"/>
+          <w:sz w:val="24"/>
+          <w:szCs w:val="24"/>
+        </w:rPr>
+        <w:fldChar w:fldCharType="end"/>
+      </w:r>
+      <w:r>
+        <w:rPr>
+          <w:rFonts w:ascii="Times" w:hAnsi="Times" w:cs="Times New Roman"/>
+          <w:sz w:val="24"/>
+          <w:szCs w:val="24"/>
+        </w:rPr>
+        <w:t xml:space="preserve">, suggesting that any impacts of reproduction on TL shortening could be amplified among young women, especially if reproduction overlaps with late stages of somatic growth </w:t>
+      </w:r>
+      <w:r>
+        <w:rPr>
+          <w:rFonts w:ascii="Times" w:hAnsi="Times" w:cs="Times New Roman"/>
+          <w:sz w:val="24"/>
+          <w:szCs w:val="24"/>
+        </w:rPr>
+        <w:fldChar w:fldCharType="begin"/>
+      </w:r>
+      <w:r>
+        <w:rPr>
+          <w:rFonts w:ascii="Times" w:hAnsi="Times" w:cs="Times New Roman"/>
+          <w:sz w:val="24"/>
+          <w:szCs w:val="24"/>
+        </w:rPr>
+        <w:instrText xml:space="preserve"> ADDIN ZOTERO_ITEM CSL_CITATION {"citationID":"abrrkkh211","properties":{"formattedCitation":"(1, 72)","plainCitation":"(1, 72)"},"citationItems":[{"id":7564,"uris":["http://zotero.org/users/451958/items/MP7NXKWZ"],"uri":["http://zotero.org/users/451958/items/MP7NXKWZ"],"itemData":{"id":7564,"type":"article-journal","title":"Life History Traits in Humans: Theory and Empirical Studies","container-title":"Annual Review of Anthropology","page":"397-430","volume":"28","issue":"1","source":"Annual Reviews","abstract":"Life history theory offers evolutionary explanations for the timing of life events, with a particular focus on age-schedules of fertility and mortality and growth. Traditional models examine trade-offs between current and future reproduction and quality versus quantity of offspring. These models can be used to understand questions concerning time of gestation, age of weaning, juvenile mortality profiles, age at maturation, adult body size, fertility rates, senescence, menopause, and the length of the life span. The trajectory of energy acquisition and its allocations is also an important part of life history theory. Modifications of these models have been developed to examine the period of learning, postweaning parental investment, and patterns of development. In this article, we combine energetic and demographic approaches in order to examine the human life course from an optimality perspective. The evolved life history solves related problems across two generations. The first set of decisions concerns how to maximize own lifetime net energy production that can be used for reproduction. The second set of decisions concerns how to maximize total offspring energy production (summed over all offspring).","DOI":"10.1146/annurev.anthro.28.1.397","note":"PMID: 12295622","shortTitle":"Life History Traits in Humans","author":[{"family":"Hill","given":"Kim"},{"family":"Kaplan","given":"and Hillard"}],"issued":{"date-parts":[["1999"]]}}},{"id":451,"uris":["http://zotero.org/users/451958/items/ZGIF4TVI"],"uri":["http://zotero.org/users/451958/items/ZGIF4TVI"],"itemData":{"id":451,"type":"book","title":"The Evolution of Life Histories","publisher":"Oxford University Press, USA","source":"Amazon.com","ISBN":"0-19-857741-9","author":[{"family":"Stearns","given":"Stephen C."}],"issued":{"date-parts":[["1992",7,16]]}}}],"schema":"https://github.com/citation-style-language/schema/raw/master/csl-citation.json"} </w:instrText>
+      </w:r>
+      <w:r>
+        <w:rPr>
+          <w:rFonts w:ascii="Times" w:hAnsi="Times" w:cs="Times New Roman"/>
+          <w:sz w:val="24"/>
+          <w:szCs w:val="24"/>
+        </w:rPr>
+        <w:fldChar w:fldCharType="separate"/>
+      </w:r>
+      <w:r>
+        <w:rPr>
+          <w:rFonts w:ascii="Times" w:hAnsi="Times" w:cs="Times New Roman"/>
+          <w:noProof/>
+          <w:sz w:val="24"/>
+          <w:szCs w:val="24"/>
+        </w:rPr>
+        <w:t>(1, 72)</w:t>
+      </w:r>
+      <w:r>
+        <w:rPr>
+          <w:rFonts w:ascii="Times" w:hAnsi="Times" w:cs="Times New Roman"/>
+          <w:sz w:val="24"/>
+          <w:szCs w:val="24"/>
+        </w:rPr>
+        <w:fldChar w:fldCharType="end"/>
+      </w:r>
+      <w:r>
+        <w:rPr>
+          <w:rFonts w:ascii="Times" w:hAnsi="Times" w:cs="Times New Roman"/>
+          <w:sz w:val="24"/>
+          <w:szCs w:val="24"/>
+        </w:rPr>
+        <w:t xml:space="preserve">. </w:t>
+      </w:r>
+      <w:r>
+        <w:rPr>
+          <w:rFonts w:ascii="Times" w:hAnsi="Times" w:cs="Times New Roman"/>
+          <w:sz w:val="24"/>
+          <w:szCs w:val="24"/>
+        </w:rPr>
+        <w:t xml:space="preserve">Whether or not the women in our study will ‘recover’ for these measures of cellular senescence remains an open question. </w:t>
+      </w:r>
+    </w:p>
+    <w:p>
+      <w:pPr>
+        <w:rPr>
+          <w:rFonts w:ascii="Times" w:hAnsi="Times" w:cs="Times New Roman"/>
+          <w:sz w:val="24"/>
+          <w:szCs w:val="24"/>
+        </w:rPr>
+      </w:pPr>
+      <w:r>
+        <w:rPr>
+          <w:rFonts w:ascii="Times" w:hAnsi="Times" w:cs="Times New Roman"/>
+          <w:sz w:val="24"/>
+          <w:szCs w:val="24"/>
+        </w:rPr>
+        <w:t xml:space="preserve">While we found significant evidence for an effect of parity on both TL and </w:t>
+      </w:r>
+      <w:proofErr w:type="spellStart"/>
+      <w:r>
+        <w:rPr>
+          <w:rFonts w:ascii="Times" w:hAnsi="Times" w:cs="Times New Roman"/>
+          <w:sz w:val="24"/>
+          <w:szCs w:val="24"/>
+        </w:rPr>
+        <w:t>DNAmAge</w:t>
+      </w:r>
+      <w:proofErr w:type="spellEnd"/>
+      <w:r>
+        <w:rPr>
+          <w:rFonts w:ascii="Times" w:hAnsi="Times" w:cs="Times New Roman"/>
+          <w:sz w:val="24"/>
+          <w:szCs w:val="24"/>
+        </w:rPr>
+        <w:t xml:space="preserve">, both </w:t>
+      </w:r>
+      <w:r>
+        <w:rPr>
+          <w:rFonts w:ascii="Times" w:hAnsi="Times" w:cs="Times New Roman"/>
+          <w:sz w:val="24"/>
+          <w:szCs w:val="24"/>
+        </w:rPr>
+        <w:t>appear to</w:t>
+      </w:r>
+      <w:r>
+        <w:rPr>
+          <w:rFonts w:ascii="Times" w:hAnsi="Times" w:cs="Times New Roman"/>
+          <w:sz w:val="24"/>
+          <w:szCs w:val="24"/>
+        </w:rPr>
+        <w:t xml:space="preserve"> </w:t>
+      </w:r>
+      <w:r>
+        <w:rPr>
+          <w:rFonts w:ascii="Times" w:hAnsi="Times" w:cs="Times New Roman"/>
+          <w:sz w:val="24"/>
+          <w:szCs w:val="24"/>
+        </w:rPr>
+        <w:t xml:space="preserve">reflect </w:t>
+      </w:r>
+      <w:r>
+        <w:rPr>
+          <w:rFonts w:ascii="Times" w:hAnsi="Times" w:cs="Times New Roman"/>
+          <w:sz w:val="24"/>
+          <w:szCs w:val="24"/>
+        </w:rPr>
+        <w:t xml:space="preserve">different biological pathways linking reproductive effort with somatic senescence. </w:t>
+      </w:r>
+      <w:r>
+        <w:rPr>
+          <w:rFonts w:ascii="Times" w:hAnsi="Times" w:cs="Times New Roman"/>
+          <w:sz w:val="24"/>
+          <w:szCs w:val="24"/>
+        </w:rPr>
+        <w:t>Congruent with this interpretation is the observation that TL</w:t>
+      </w:r>
+      <w:r>
+        <w:rPr>
+          <w:rFonts w:ascii="Times" w:hAnsi="Times" w:cs="Times New Roman"/>
+          <w:sz w:val="24"/>
+          <w:szCs w:val="24"/>
+        </w:rPr>
+        <w:t xml:space="preserve"> and </w:t>
+      </w:r>
+      <w:proofErr w:type="spellStart"/>
+      <w:r>
+        <w:rPr>
+          <w:rFonts w:ascii="Times" w:hAnsi="Times" w:cs="Times New Roman"/>
+          <w:sz w:val="24"/>
+          <w:szCs w:val="24"/>
+        </w:rPr>
+        <w:t>DNAmAge</w:t>
+      </w:r>
+      <w:proofErr w:type="spellEnd"/>
+      <w:r>
+        <w:rPr>
+          <w:rFonts w:ascii="Times" w:hAnsi="Times" w:cs="Times New Roman"/>
+          <w:sz w:val="24"/>
+          <w:szCs w:val="24"/>
+        </w:rPr>
+        <w:t xml:space="preserve"> measured in the same individuals have been independently associated with aging and mortality in prior studies </w:t>
+      </w:r>
+      <w:r>
+        <w:rPr>
+          <w:rFonts w:ascii="Times" w:hAnsi="Times" w:cs="Times New Roman"/>
+          <w:sz w:val="24"/>
+          <w:szCs w:val="24"/>
+        </w:rPr>
+        <w:fldChar w:fldCharType="begin"/>
+      </w:r>
+      <w:r>
+        <w:rPr>
+          <w:rFonts w:ascii="Times" w:hAnsi="Times" w:cs="Times New Roman"/>
+          <w:sz w:val="24"/>
+          <w:szCs w:val="24"/>
+        </w:rPr>
+        <w:instrText xml:space="preserve"> ADDIN ZOTERO_ITEM CSL_CITATION {"citationID":"MGjGZAJk","properties":{"formattedCitation":"(32, 73)","plainCitation":"(32, 73)"},"citationItems":[{"id":6641,"uris":["http://zotero.org/users/451958/items/TKF5Z6VM"],"uri":["http://zotero.org/users/451958/items/TKF5Z6VM"],"itemData":{"id":6641,"type":"article-journal","title":"The epigenetic clock and telomere length are independently associated with chronological age and mortality","container-title":"International Journal of Epidemiology","page":"dyw041","source":"ije.oxfordjournals.org.turing.library.northwestern.edu","abstract":"Background: Telomere length and DNA methylation have been proposed as biological clock measures that track chronological age. Whether they change in tandem, or contribute independently to the prediction of chronological age, is not known.\nMethods: We address these points using data from two Scottish cohorts: the Lothian Birth Cohorts of 1921 (LBC1921) and 1936 (LBC1936). Telomere length and epigenetic clock estimates from DNA methylation were measured in 920 LBC1936 participants (ages 70, 73 and 76 years) and in 414 LBC1921 participants (ages 79, 87 and 90 years).\nResults: The epigenetic clock changed over time at roughly the same rate as chronological age in both cohorts. Telomere length decreased at 48–67 base pairs per year on average. Weak, non-significant correlations were found between epigenetic clock estimates and telomere length. Telomere length explained 6.6% of the variance in age in LBC1921, the epigenetic clock explained 10.0%, and combined they explained 17.3% (all P &lt; 1 × 10−7). Corresponding figures for the LBC1936 cohort were 14.3%, 11.7% and 19.5% (all P &lt; 1 × 10−12). In a combined cohorts analysis, the respective estimates were 2.8%, 28.5% and 29.5%. Also in a combined cohorts analysis, a one standard deviation increase in baseline epigenetic age was linked to a 22% increased mortality risk (P = 2.6 × 10−4) whereas, in the same model, a one standard deviation increase in baseline telomere length was independently linked to an 11% decreased mortality risk (P = 0.06).\nConclusions: These results suggest that telomere length and epigenetic clock estimates are independent predictors of chronological age and mortality risk.","DOI":"10.1093/ije/dyw041","ISSN":"0300-5771, 1464-3685","note":"PMID: 27075770","journalAbbreviation":"Int. J. Epidemiol.","language":"en","author":[{"family":"Marioni","given":"Riccardo E."},{"family":"Harris","given":"Sarah E."},{"family":"Shah","given":"Sonia"},{"family":"McRae","given":"Allan F."},{"family":"Zglinicki","given":"Thomas","dropping-particle":"von"},{"family":"Martin-Ruiz","given":"Carmen"},{"family":"Wray","given":"Naomi R."},{"family":"Visscher","given":"Peter M."},{"family":"Deary","given":"Ian J."}],"issued":{"date-parts":[["2016",4,13]]}}},{"id":8422,"uris":["http://zotero.org/users/451958/items/7A8UC5RL"],"uri":["http://zotero.org/users/451958/items/7A8UC5RL"],"itemData":{"id":8422,"type":"article-journal","title":"Eleven Telomere, Epigenetic Clock, and Biomarker-Composite Quantifications of Biological Aging: Do They Measure the Same Thing?","container-title":"American Journal of Epidemiology","source":"academic-oup-com.turing.library.northwestern.edu","abstract":"The geroscience hypothesis posits that therapies to slow biological processes of aging can prevent disease and extend healthy years of life. To test such “gero-protective” therapies in humans, outcome measures are needed that can assess extension of disease-free lifespan. This need has spurred development of different methods to quantify biological aging. But different methods have not been systematically compared in the same humans. We implemented seven methods to quantify biological aging using repeated-measures physiological and genomic data in 964 middle-aged humans in the Dunedin Study. We studied telomere-length and erosion, three epigenetic-clocks and their ticking rates, and three biomarker-composites, 11 measures in total. Contrary to expectation, we found low agreement between different measures of biological aging. We next compared associations between biological aging measures and outcomes gero-protective therapies seek to modify: physical functioning, cognitive decline, and subjective signs of aging, including aged facial appearance. The 71-CpG epigenetic clock and biomarker composites were consistently related to these aging-related outcomes. However, effect-sizes were modest. Results suggests that various proposed approaches to quantifying biological aging may not measure the same aspects of the aging process. Further systematic evaluation and refinement of measures of biological aging is needed to furnish outcomes for geroprotector trials.","URL":"https://academic.oup.com/aje/advance-article/doi/10.1093/aje/kwx346/4622080","DOI":"10.1093/aje/kwx346","shortTitle":"Eleven Telomere, Epigenetic Clock, and Biomarker-Composite Quantifications of Biological Aging","journalAbbreviation":"Am J Epidemiol","language":"en","author":[{"family":"Belsky","given":"Daniel W."},{"family":"Moffitt","given":"Terrie E."},{"family":"Cohen","given":"Alan A."},{"family":"Corcoran","given":"David L."},{"family":"Levine","given":"Morgan E."},{"family":"Prinz","given":"Joseph A."},{"family":"Schaefer","given":"Jonathan"},{"family":"Sugden","given":"Karen"},{"family":"Williams","given":"Benjamin"},{"family":"Poulton","given":"Richie"},{"family":"Caspi","given":"Avshalom"}],"issued":{"date-parts":[["2018"]]},"accessed":{"date-parts":[["2018",1,12]]}}}],"schema":"https://github.com/citation-style-language/schema/raw/master/csl-citation.json"} </w:instrText>
+      </w:r>
+      <w:r>
+        <w:rPr>
+          <w:rFonts w:ascii="Times" w:hAnsi="Times" w:cs="Times New Roman"/>
+          <w:sz w:val="24"/>
+          <w:szCs w:val="24"/>
+        </w:rPr>
+        <w:fldChar w:fldCharType="separate"/>
+      </w:r>
+      <w:r>
+        <w:rPr>
+          <w:rFonts w:ascii="Times" w:hAnsi="Times" w:cs="Times New Roman"/>
+          <w:noProof/>
+          <w:sz w:val="24"/>
+          <w:szCs w:val="24"/>
+        </w:rPr>
+        <w:t>(32, 73)</w:t>
+      </w:r>
+      <w:r>
+        <w:rPr>
+          <w:rFonts w:ascii="Times" w:hAnsi="Times" w:cs="Times New Roman"/>
+          <w:sz w:val="24"/>
+          <w:szCs w:val="24"/>
+        </w:rPr>
+        <w:fldChar w:fldCharType="end"/>
+      </w:r>
+      <w:r>
+        <w:rPr>
+          <w:rFonts w:ascii="Times" w:hAnsi="Times" w:cs="Times New Roman"/>
+          <w:sz w:val="24"/>
+          <w:szCs w:val="24"/>
+        </w:rPr>
+        <w:t>,</w:t>
+      </w:r>
+      <w:r>
+        <w:rPr>
+          <w:rFonts w:ascii="Times" w:hAnsi="Times" w:cs="Times New Roman"/>
+          <w:sz w:val="24"/>
+          <w:szCs w:val="24"/>
+        </w:rPr>
+        <w:t xml:space="preserve"> and </w:t>
+      </w:r>
+      <w:r>
+        <w:rPr>
+          <w:rFonts w:ascii="Times" w:hAnsi="Times" w:cs="Times New Roman"/>
+          <w:sz w:val="24"/>
+          <w:szCs w:val="24"/>
+        </w:rPr>
+        <w:t>capture</w:t>
+      </w:r>
+      <w:r>
+        <w:rPr>
+          <w:rFonts w:ascii="Times" w:hAnsi="Times" w:cs="Times New Roman"/>
+          <w:sz w:val="24"/>
+          <w:szCs w:val="24"/>
+        </w:rPr>
+        <w:t xml:space="preserve"> distinct </w:t>
+      </w:r>
+      <w:r>
+        <w:rPr>
+          <w:rFonts w:ascii="Times" w:hAnsi="Times" w:cs="Times New Roman"/>
+          <w:sz w:val="24"/>
+          <w:szCs w:val="24"/>
+        </w:rPr>
+        <w:t>dimensions</w:t>
+      </w:r>
+      <w:r>
+        <w:rPr>
+          <w:rFonts w:ascii="Times" w:hAnsi="Times" w:cs="Times New Roman"/>
+          <w:sz w:val="24"/>
+          <w:szCs w:val="24"/>
+        </w:rPr>
+        <w:t xml:space="preserve"> of cellular senescence </w:t>
+      </w:r>
+      <w:r>
+        <w:rPr>
+          <w:rFonts w:ascii="Times" w:hAnsi="Times" w:cs="Times New Roman"/>
+          <w:sz w:val="24"/>
+          <w:szCs w:val="24"/>
+        </w:rPr>
+        <w:fldChar w:fldCharType="begin"/>
+      </w:r>
+      <w:r>
+        <w:rPr>
+          <w:rFonts w:ascii="Times" w:hAnsi="Times" w:cs="Times New Roman"/>
+          <w:sz w:val="24"/>
+          <w:szCs w:val="24"/>
+        </w:rPr>
+        <w:instrText xml:space="preserve"> ADDIN ZOTERO_ITEM CSL_CITATION {"citationID":"a24k15es9rp","properties":{"formattedCitation":"(31)","plainCitation":"(31)"},"citationItems":[{"id":7319,"uris":["http://zotero.org/users/451958/items/7BPIFNAV"],"uri":["http://zotero.org/users/451958/items/7BPIFNAV"],"itemData":{"id":7319,"type":"article-journal","title":"Epigenetic clock analyses of cellular senescence and ageing","container-title":"Oncotarget","page":"8524","volume":"7","issue":"8","source":"Google Scholar","author":[{"family":"Lowe","given":"Donna"},{"family":"Horvath","given":"Steve"},{"family":"Raj","given":"Kenneth"}],"issued":{"date-parts":[["2016"]]}}}],"schema":"https://github.com/citation-style-language/schema/raw/master/csl-citation.json"} </w:instrText>
+      </w:r>
+      <w:r>
+        <w:rPr>
+          <w:rFonts w:ascii="Times" w:hAnsi="Times" w:cs="Times New Roman"/>
+          <w:sz w:val="24"/>
+          <w:szCs w:val="24"/>
+        </w:rPr>
+        <w:fldChar w:fldCharType="separate"/>
+      </w:r>
+      <w:r>
+        <w:rPr>
+          <w:rFonts w:ascii="Times" w:hAnsi="Times" w:cs="Times New Roman"/>
+          <w:noProof/>
+          <w:sz w:val="24"/>
+          <w:szCs w:val="24"/>
+        </w:rPr>
+        <w:t>(31)</w:t>
+      </w:r>
+      <w:r>
+        <w:rPr>
+          <w:rFonts w:ascii="Times" w:hAnsi="Times" w:cs="Times New Roman"/>
+          <w:sz w:val="24"/>
+          <w:szCs w:val="24"/>
+        </w:rPr>
+        <w:fldChar w:fldCharType="end"/>
+      </w:r>
+      <w:r>
+        <w:rPr>
+          <w:rFonts w:ascii="Times" w:hAnsi="Times" w:cs="Times New Roman"/>
+          <w:sz w:val="24"/>
+          <w:szCs w:val="24"/>
+        </w:rPr>
+        <w:t xml:space="preserve">. Accordingly, TL and </w:t>
+      </w:r>
+      <w:proofErr w:type="spellStart"/>
+      <w:r>
+        <w:rPr>
+          <w:rFonts w:ascii="Times" w:hAnsi="Times" w:cs="Times New Roman"/>
+          <w:sz w:val="24"/>
+          <w:szCs w:val="24"/>
+        </w:rPr>
+        <w:t>DNAmAge</w:t>
+      </w:r>
+      <w:proofErr w:type="spellEnd"/>
+      <w:r>
+        <w:rPr>
+          <w:rFonts w:ascii="Times" w:hAnsi="Times" w:cs="Times New Roman"/>
+          <w:sz w:val="24"/>
+          <w:szCs w:val="24"/>
+        </w:rPr>
+        <w:t xml:space="preserve"> acceleration were not associated with each other in this study. Also notable is our finding that </w:t>
+      </w:r>
+      <w:proofErr w:type="spellStart"/>
+      <w:r>
+        <w:rPr>
+          <w:rFonts w:ascii="Times" w:hAnsi="Times" w:cs="Times New Roman"/>
+          <w:sz w:val="24"/>
+          <w:szCs w:val="24"/>
+        </w:rPr>
+        <w:t>DNAmAge</w:t>
+      </w:r>
+      <w:proofErr w:type="spellEnd"/>
+      <w:r>
+        <w:rPr>
+          <w:rFonts w:ascii="Times" w:hAnsi="Times" w:cs="Times New Roman"/>
+          <w:sz w:val="24"/>
+          <w:szCs w:val="24"/>
+        </w:rPr>
+        <w:t xml:space="preserve"> was slightly elevated relative to chronological age at Cebu, while </w:t>
+      </w:r>
+      <w:proofErr w:type="spellStart"/>
+      <w:r>
+        <w:rPr>
+          <w:rFonts w:ascii="Times" w:hAnsi="Times" w:cs="Times New Roman"/>
+          <w:sz w:val="24"/>
+          <w:szCs w:val="24"/>
+        </w:rPr>
+        <w:t>TLs</w:t>
+      </w:r>
+      <w:proofErr w:type="spellEnd"/>
+      <w:r>
+        <w:rPr>
+          <w:rFonts w:ascii="Times" w:hAnsi="Times" w:cs="Times New Roman"/>
+          <w:sz w:val="24"/>
+          <w:szCs w:val="24"/>
+        </w:rPr>
+        <w:t xml:space="preserve"> were longer and show evidence for a slightly slower attrition rate relative to other populations (Table S1). Accelerated TL attrition – a measure of ‘mitotic age’ that is modified directly by cellular division – could stem from factors that modify cellular proliferation rates, such as the elevated inflammation, blood cell production, and cell-turnover rates, all of which that characterize pregnancy in this and other samples </w:t>
+      </w:r>
+      <w:r>
+        <w:rPr>
+          <w:rFonts w:ascii="Times" w:hAnsi="Times" w:cs="Times New Roman"/>
+          <w:sz w:val="24"/>
+          <w:szCs w:val="24"/>
+        </w:rPr>
+        <w:fldChar w:fldCharType="begin"/>
+      </w:r>
+      <w:r>
+        <w:rPr>
+          <w:rFonts w:ascii="Times" w:hAnsi="Times" w:cs="Times New Roman"/>
+          <w:sz w:val="24"/>
+          <w:szCs w:val="24"/>
+        </w:rPr>
+        <w:instrText xml:space="preserve"> ADDIN ZOTERO_ITEM CSL_CITATION {"citationID":"a184l8bqoev","properties":{"formattedCitation":"(74)","plainCitation":"(74)"},"citationItems":[{"id":8301,"uris":["http://zotero.org/users/451958/items/EW6NF3WZ"],"uri":["http://zotero.org/users/451958/items/EW6NF3WZ"],"itemData":{"id":8301,"type":"article-journal","title":"C-reactive protein by pregnancy and lactational status among Filipino young adult women","container-title":"American Journal of Human Biology","page":"131-134","volume":"25","issue":"1","source":"Wiley Online Library","abstract":"Objectives:\n\nPregnancy and lactation involve adaptations in immune regulation, but little is known about cross-cultural variation in inflammatory changes during pregnancy or lactation. Here we report concentrations of C-reactive protein (CRP) in a large cross-sectional sample of healthy Filipino women who vary in parity, gestational, and lactational status, and who come from a population previously described as having low CRP.\n\n\nMethods:\n\nFasting plasma CRP was measured among female participants (ages 20.8–22.4 years) in the Cebu Longitudinal Health and Nutrition Survey (n = 822).\n\n\nResults:\n\nMedian CRP was 0.2 mg/l in nulliparous women and peaked at 2.0 mg/l in women in their 3rd trimester of pregnancy. Parous but post-partum women had higher CRP compared to nulliparous women, which was largely explained by body composition differences as reflected in waist circumference and skinfold measures. Among post-partum women with infants, CRP was similar in women who were currently breastfeeding compared to those who were not.\n\n\nConclusions:\n\nAt Cebu, women late in gestation have 10-fold higher C-reactive protein compared to nulliparous women, with no evidence that lactation is inflammatory. These population-based findings are similar with findings from prior clinic-based studies and are consistent with the maternal immunological adaptations initiated during pregnancy. The tendency of human females to spend more time than females of other great apes in gestation rather than lactation suggests that the human life history strategy involved increased time spent by reproductively aged females in a pro-inflammatory state. Am. J. Hum. Biol., 2013. © 2012Wiley Periodicals, Inc.","DOI":"10.1002/ajhb.22351","ISSN":"1520-6300","journalAbbreviation":"Am. J. Hum. Biol.","language":"en","author":[{"family":"Kuzawa","given":"Christopher W."},{"family":"Adair","given":"Linda S."},{"family":"Borja","given":"Judith"},{"family":"Mcdade","given":"Thomas W."}],"issued":{"date-parts":[["2013",1,1]]}}}],"schema":"https://github.com/citation-style-language/schema/raw/master/csl-citation.json"} </w:instrText>
+      </w:r>
+      <w:r>
+        <w:rPr>
+          <w:rFonts w:ascii="Times" w:hAnsi="Times" w:cs="Times New Roman"/>
+          <w:sz w:val="24"/>
+          <w:szCs w:val="24"/>
+        </w:rPr>
+        <w:fldChar w:fldCharType="separate"/>
+      </w:r>
+      <w:r>
+        <w:rPr>
+          <w:rFonts w:ascii="Times" w:hAnsi="Times" w:cs="Times New Roman"/>
+          <w:noProof/>
+          <w:sz w:val="24"/>
+          <w:szCs w:val="24"/>
+        </w:rPr>
+        <w:t>(74)</w:t>
+      </w:r>
+      <w:r>
+        <w:rPr>
+          <w:rFonts w:ascii="Times" w:hAnsi="Times" w:cs="Times New Roman"/>
+          <w:sz w:val="24"/>
+          <w:szCs w:val="24"/>
+        </w:rPr>
+        <w:fldChar w:fldCharType="end"/>
+      </w:r>
+      <w:r>
+        <w:rPr>
+          <w:rFonts w:ascii="Times" w:hAnsi="Times" w:cs="Times New Roman"/>
+          <w:sz w:val="24"/>
+          <w:szCs w:val="24"/>
+        </w:rPr>
+        <w:t>.</w:t>
+      </w:r>
+    </w:p>
+    <w:p>
+      <w:pPr>
+        <w:rPr>
+          <w:rFonts w:ascii="Times" w:hAnsi="Times" w:cs="Times New Roman"/>
+          <w:sz w:val="24"/>
+          <w:szCs w:val="24"/>
+        </w:rPr>
+      </w:pPr>
+      <w:r>
+        <w:rPr>
+          <w:rFonts w:ascii="Times" w:hAnsi="Times" w:cs="Times New Roman"/>
+          <w:sz w:val="24"/>
+          <w:szCs w:val="24"/>
+        </w:rPr>
+        <w:t xml:space="preserve">In contrast to TL, </w:t>
+      </w:r>
+      <w:proofErr w:type="spellStart"/>
+      <w:r>
+        <w:rPr>
+          <w:rFonts w:ascii="Times" w:hAnsi="Times" w:cs="Times New Roman"/>
+          <w:sz w:val="24"/>
+          <w:szCs w:val="24"/>
+        </w:rPr>
+        <w:t>DNAmAge</w:t>
+      </w:r>
+      <w:proofErr w:type="spellEnd"/>
+      <w:r>
+        <w:rPr>
+          <w:rFonts w:ascii="Times" w:hAnsi="Times" w:cs="Times New Roman"/>
+          <w:sz w:val="24"/>
+          <w:szCs w:val="24"/>
+        </w:rPr>
+        <w:t xml:space="preserve"> is not considered a marker of mitotic age, as it is associated with chronological age even in immortal, non-dividing, and non-proliferative tissues and cells </w:t>
+      </w:r>
+      <w:r>
+        <w:rPr>
+          <w:rFonts w:ascii="Times" w:hAnsi="Times" w:cs="Times New Roman"/>
+          <w:sz w:val="24"/>
+          <w:szCs w:val="24"/>
+        </w:rPr>
+        <w:fldChar w:fldCharType="begin"/>
+      </w:r>
+      <w:r>
+        <w:rPr>
+          <w:rFonts w:ascii="Times" w:hAnsi="Times" w:cs="Times New Roman"/>
+          <w:sz w:val="24"/>
+          <w:szCs w:val="24"/>
+        </w:rPr>
+        <w:instrText xml:space="preserve"> ADDIN ZOTERO_ITEM CSL_CITATION {"citationID":"an8ht4uh9","properties":{"formattedCitation":"(27)","plainCitation":"(27)"},"citationItems":[{"id":6478,"uris":["http://zotero.org/users/451958/items/PPBB3633"],"uri":["http://zotero.org/users/451958/items/PPBB3633"],"itemData":{"id":6478,"type":"article-journal","title":"DNA methylation age of human tissues and cell types","container-title":"Genome Biology","page":"3156","volume":"14","source":"BioMed Central","abstract":"It is not yet known whether DNA methylation levels can be used to accurately predict age across a broad spectrum of human tissues and cell types, nor whether the resulting age prediction is a biologically meaningful measure.","DOI":"10.1186/gb-2013-14-10-r115","ISSN":"1474-760X","journalAbbreviation":"Genome Biology","author":[{"family":"Horvath","given":"Steve"}],"issued":{"date-parts":[["2013"]]}}}],"schema":"https://github.com/citation-style-language/schema/raw/master/csl-citation.json"} </w:instrText>
+      </w:r>
+      <w:r>
+        <w:rPr>
+          <w:rFonts w:ascii="Times" w:hAnsi="Times" w:cs="Times New Roman"/>
+          <w:sz w:val="24"/>
+          <w:szCs w:val="24"/>
+        </w:rPr>
+        <w:fldChar w:fldCharType="separate"/>
+      </w:r>
+      <w:r>
+        <w:rPr>
+          <w:rFonts w:ascii="Times" w:hAnsi="Times" w:cs="Times New Roman"/>
+          <w:noProof/>
+          <w:sz w:val="24"/>
+          <w:szCs w:val="24"/>
+        </w:rPr>
+        <w:t>(27)</w:t>
+      </w:r>
+      <w:r>
+        <w:rPr>
+          <w:rFonts w:ascii="Times" w:hAnsi="Times" w:cs="Times New Roman"/>
+          <w:sz w:val="24"/>
+          <w:szCs w:val="24"/>
+        </w:rPr>
+        <w:fldChar w:fldCharType="end"/>
+      </w:r>
+      <w:r>
+        <w:rPr>
+          <w:rFonts w:ascii="Times" w:hAnsi="Times" w:cs="Times New Roman"/>
+          <w:sz w:val="24"/>
+          <w:szCs w:val="24"/>
+        </w:rPr>
+        <w:t xml:space="preserve">. Although the biological significance of </w:t>
+      </w:r>
+      <w:proofErr w:type="spellStart"/>
+      <w:r>
+        <w:rPr>
+          <w:rFonts w:ascii="Times" w:hAnsi="Times" w:cs="Times New Roman"/>
+          <w:sz w:val="24"/>
+          <w:szCs w:val="24"/>
+        </w:rPr>
+        <w:t>DNAmAge</w:t>
+      </w:r>
+      <w:proofErr w:type="spellEnd"/>
+      <w:r>
+        <w:rPr>
+          <w:rFonts w:ascii="Times" w:hAnsi="Times" w:cs="Times New Roman"/>
+          <w:sz w:val="24"/>
+          <w:szCs w:val="24"/>
+        </w:rPr>
+        <w:t xml:space="preserve"> is unknown, it is hypothesized to reflect the integrity of an epigenetic maintenance system, itself responsible for maintaining dynamic regulatory stability within cells </w:t>
+      </w:r>
+      <w:r>
+        <w:rPr>
+          <w:rFonts w:ascii="Times" w:hAnsi="Times" w:cs="Times New Roman"/>
+          <w:sz w:val="24"/>
+          <w:szCs w:val="24"/>
+        </w:rPr>
+        <w:fldChar w:fldCharType="begin"/>
+      </w:r>
+      <w:r>
+        <w:rPr>
+          <w:rFonts w:ascii="Times" w:hAnsi="Times" w:cs="Times New Roman"/>
+          <w:sz w:val="24"/>
+          <w:szCs w:val="24"/>
+        </w:rPr>
+        <w:instrText xml:space="preserve"> ADDIN ZOTERO_ITEM CSL_CITATION {"citationID":"a2ntbe6sh79","properties":{"formattedCitation":"(27)","plainCitation":"(27)"},"citationItems":[{"id":6478,"uris":["http://zotero.org/users/451958/items/PPBB3633"],"uri":["http://zotero.org/users/451958/items/PPBB3633"],"itemData":{"id":6478,"type":"article-journal","title":"DNA methylation age of human tissues and cell types","container-title":"Genome Biology","page":"3156","volume":"14","source":"BioMed Central","abstract":"It is not yet known whether DNA methylation levels can be used to accurately predict age across a broad spectrum of human tissues and cell types, nor whether the resulting age prediction is a biologically meaningful measure.","DOI":"10.1186/gb-2013-14-10-r115","ISSN":"1474-760X","journalAbbreviation":"Genome Biology","author":[{"family":"Horvath","given":"Steve"}],"issued":{"date-parts":[["2013"]]}}}],"schema":"https://github.com/citation-style-language/schema/raw/master/csl-citation.json"} </w:instrText>
+      </w:r>
+      <w:r>
+        <w:rPr>
+          <w:rFonts w:ascii="Times" w:hAnsi="Times" w:cs="Times New Roman"/>
+          <w:sz w:val="24"/>
+          <w:szCs w:val="24"/>
+        </w:rPr>
+        <w:fldChar w:fldCharType="separate"/>
+      </w:r>
+      <w:r>
+        <w:rPr>
+          <w:rFonts w:ascii="Times" w:hAnsi="Times" w:cs="Times New Roman"/>
+          <w:noProof/>
+          <w:sz w:val="24"/>
+          <w:szCs w:val="24"/>
+        </w:rPr>
+        <w:t>(27)</w:t>
+      </w:r>
+      <w:r>
+        <w:rPr>
+          <w:rFonts w:ascii="Times" w:hAnsi="Times" w:cs="Times New Roman"/>
+          <w:sz w:val="24"/>
+          <w:szCs w:val="24"/>
+        </w:rPr>
+        <w:fldChar w:fldCharType="end"/>
+      </w:r>
+      <w:r>
+        <w:rPr>
+          <w:rFonts w:ascii="Times" w:hAnsi="Times" w:cs="Times New Roman"/>
+          <w:sz w:val="24"/>
+          <w:szCs w:val="24"/>
+        </w:rPr>
+        <w:t xml:space="preserve">. In light of the relationship between </w:t>
+      </w:r>
+      <w:proofErr w:type="spellStart"/>
+      <w:r>
+        <w:rPr>
+          <w:rFonts w:ascii="Times" w:hAnsi="Times" w:cs="Times New Roman"/>
+          <w:sz w:val="24"/>
+          <w:szCs w:val="24"/>
+        </w:rPr>
+        <w:t>DNAmAge</w:t>
+      </w:r>
+      <w:proofErr w:type="spellEnd"/>
+      <w:r>
+        <w:rPr>
+          <w:rFonts w:ascii="Times" w:hAnsi="Times" w:cs="Times New Roman"/>
+          <w:sz w:val="24"/>
+          <w:szCs w:val="24"/>
+        </w:rPr>
+        <w:t xml:space="preserve"> and epigenetic maintenance, our findings are consistent with the prediction that reproduction comes at the expense of ‘maintenance’ – in this case at the scale of cellular regulatory maintenance. Exactly how parity might lead to </w:t>
+      </w:r>
+      <w:proofErr w:type="spellStart"/>
+      <w:r>
+        <w:rPr>
+          <w:rFonts w:ascii="Times" w:hAnsi="Times" w:cs="Times New Roman"/>
+          <w:sz w:val="24"/>
+          <w:szCs w:val="24"/>
+        </w:rPr>
+        <w:t>DNAmAge</w:t>
+      </w:r>
+      <w:proofErr w:type="spellEnd"/>
+      <w:r>
+        <w:rPr>
+          <w:rFonts w:ascii="Times" w:hAnsi="Times" w:cs="Times New Roman"/>
+          <w:sz w:val="24"/>
+          <w:szCs w:val="24"/>
+        </w:rPr>
+        <w:t xml:space="preserve"> acceleration is unclear, but could involve tradeoffs between protein homeostasis and epigenetic control arising from immune activation or the buffering of oxidative stress </w:t>
+      </w:r>
+      <w:r>
+        <w:rPr>
+          <w:rFonts w:ascii="Times" w:hAnsi="Times" w:cs="Times New Roman"/>
+          <w:sz w:val="24"/>
+          <w:szCs w:val="24"/>
+        </w:rPr>
+        <w:fldChar w:fldCharType="begin"/>
+      </w:r>
+      <w:r>
+        <w:rPr>
+          <w:rFonts w:ascii="Times" w:hAnsi="Times" w:cs="Times New Roman"/>
+          <w:sz w:val="24"/>
+          <w:szCs w:val="24"/>
+        </w:rPr>
+        <w:instrText xml:space="preserve"> ADDIN ZOTERO_ITEM CSL_CITATION {"citationID":"dPP3NvO9","properties":{"formattedCitation":"{\\rtf (75\\uc0\\u8211{}78)}","plainCitation":"(75–78)"},"citationItems":[{"id":7100,"uris":["http://zotero.org/users/451958/items/AA789IME"],"uri":["http://zotero.org/users/451958/items/AA789IME"],"itemData":{"id":7100,"type":"article-journal","title":"Hsp90 and physiological stress are linked to autonomous transposon mobility and heritable genetic change in nematodes","container-title":"Genome Biology and Evolution","page":"3794-3805","volume":"8","issue":"12","source":"CrossRef","DOI":"10.1093/gbe/evw284","ISSN":"1759-6653","language":"en","author":[{"family":"Ryan","given":"Calen P."},{"family":"Brownlie","given":"Jeremy C."},{"family":"Whyard","given":"Steve"}],"issued":{"date-parts":[["2016"]]}},"label":"page"},{"id":1486,"uris":["http://zotero.org/users/451958/items/5KB542V6"],"uri":["http://zotero.org/users/451958/items/5KB542V6"],"itemData":{"id":1486,"type":"article-journal","title":"Heat-shock proteins, molecular chaperones, and the stress response: evolutionary and ecological physiology","container-title":"Annual Review of Physiology","page":"243-282","volume":"61","issue":"1","source":"Annual Reviews","abstract":"Molecular chaperones, including the heat-shock proteins (Hsps), are a ubiquitous feature of cells in which these proteins cope with stress-induced denaturation of other proteins. Hsps have received the most attention in model organisms undergoing experimental stress in the laboratory, and the function of Hsps at the molecular and cellular level is becoming well understood in this context. A complementary focus is now emerging on the Hsps of both model and nonmodel organisms undergoing stress in nature, on the roles of Hsps in the stress physiology of whole multicellular eukaryotes and the tissues and organs they comprise, and on the ecological and evolutionary correlates of variation in Hsps and the genes that encode them. This focus discloses that (a) expression of Hsps can occur in nature, (b) all species have hsp genes but they vary in the patterns of their expression, (c) Hsp expression can be correlated with resistance to stress, and (d) species' thresholds for Hsp expression are correlated with levels of stress that they naturally undergo. These conclusions are now well established and may require little additional confirmation; many significant questions remain unanswered concerning both the mechanisms of Hsp-mediated stress tolerance at the organismal level and the evolutionary mechanisms that have diversified the hsp genes.","DOI":"10.1146/annurev.physiol.61.1.243","note":"PMID: 10099689","shortTitle":"HEAT-SHOCK PROTEINS, MOLECULAR CHAPERONES, AND THE STRESS RESPONSE","author":[{"family":"Feder","given":"Martin E."},{"family":"Hofmann","given":"Gretchen E."}],"issued":{"date-parts":[["1999"]]}},"label":"page"},{"id":8288,"uris":["http://zotero.org/users/451958/items/6JPSJYZA"],"uri":["http://zotero.org/users/451958/items/6JPSJYZA"],"itemData":{"id":8288,"type":"article-journal","title":"Heat shock proteins mediate trade-offs between early-life reproduction and late survival in Drosophila melanogaster","container-title":"Physiological Entomology","page":"304-312","volume":"39","issue":"4","source":"Wiley Online Library","abstract":"Ageing and the resulting increased likelihood mortality are the inescapable fate of organisms because selection pressures on genes that exert their function late in life is weak, promoting the evolution of genes that enhance early-life reproductive performance at the same time as sacrificing late survival. Heat shock proteins (HSP) are known to buffer various environmental stresses and are also involved in protein homeostasis and longevity. The characteristics of genes for HSPs (hsp) imply that they affect various life-history traits, which in turn affect longevity; however, little is known about the effects of hsp genes on life-history traits and their interaction with longevity. In the present study, the effects of hsp genes on multiple fitness traits, such as locomotor activity, total fecundity, early fecundity and survival time, are investigated in Drosophila melanogaster Meigen using RNA interference (RNAi). In egg-laying females, RNAi knockdown of six hsp genes (hsp22, hsp23, hsp67Ba, hsp67Bb, hsp67Bc and hsp27-like) does not shorten survival but rather increases it. Knockdown of five of those genes on an individual basis reduces early-life reproduction, suggesting that several hsp genes mediate the trade-off between early reproduction and late survival. The data indicate a positive effect of hsp genes on early reproduction and also negative effects on survival time, supporting the antagonistic pleiotropic effects predicted by the optimality theory of ageing.","DOI":"10.1111/phen.12076","ISSN":"1365-3032","journalAbbreviation":"Physiol. Entomol.","language":"en","author":[{"family":"Okada","given":"Yasukazu"},{"family":"Teramura","given":"Kohei"},{"family":"Takahashi","given":"Kazuo H."}],"issued":{"date-parts":[["2014",12,1]]}},"label":"page"},{"id":1542,"uris":["http://zotero.org/users/451958/items/XW3A62K5"],"uri":["http://zotero.org/users/451958/items/XW3A62K5"],"itemData":{"id":1542,"type":"article-journal","title":"Repeated stress exposure results in a survival-reproduction trade-off in Drosophila melanogaster","container-title":"Proceedings of the Royal Society B: Biological Sciences","page":"963-969","volume":"277","issue":"1683","source":"CrossRef","DOI":"10.1098/rspb.2009.1807","ISSN":"0962-8452, 1471-2954","language":"en","author":[{"family":"Marshall","given":"K. E."},{"family":"Sinclair","given":"B. J."}],"issued":{"date-parts":[["2010",3,22]]}},"label":"page"}],"schema":"https://github.com/citation-style-language/schema/raw/master/csl-citation.json"} </w:instrText>
+      </w:r>
+      <w:r>
+        <w:rPr>
+          <w:rFonts w:ascii="Times" w:hAnsi="Times" w:cs="Times New Roman"/>
+          <w:sz w:val="24"/>
+          <w:szCs w:val="24"/>
+        </w:rPr>
+        <w:fldChar w:fldCharType="separate"/>
+      </w:r>
+      <w:r>
+        <w:rPr>
+          <w:rFonts w:ascii="Times" w:hAnsi="Times" w:cs="Segoe UI"/>
+          <w:sz w:val="24"/>
+        </w:rPr>
+        <w:t>(75–78)</w:t>
+      </w:r>
+      <w:r>
+        <w:rPr>
+          <w:rFonts w:ascii="Times" w:hAnsi="Times" w:cs="Times New Roman"/>
+          <w:sz w:val="24"/>
+          <w:szCs w:val="24"/>
+        </w:rPr>
+        <w:fldChar w:fldCharType="end"/>
+      </w:r>
+      <w:r>
+        <w:rPr>
+          <w:rFonts w:ascii="Times" w:hAnsi="Times" w:cs="Times New Roman"/>
+          <w:sz w:val="24"/>
+          <w:szCs w:val="24"/>
+        </w:rPr>
+        <w:t xml:space="preserve">. Indeed, cumulative changes in immune cell composition during pregnancy also likely contribute to </w:t>
+      </w:r>
+      <w:proofErr w:type="spellStart"/>
+      <w:r>
+        <w:rPr>
+          <w:rFonts w:ascii="Times" w:hAnsi="Times" w:cs="Times New Roman"/>
+          <w:sz w:val="24"/>
+          <w:szCs w:val="24"/>
+        </w:rPr>
+        <w:t>DNAmAge</w:t>
+      </w:r>
+      <w:proofErr w:type="spellEnd"/>
+      <w:r>
+        <w:rPr>
+          <w:rFonts w:ascii="Times" w:hAnsi="Times" w:cs="Times New Roman"/>
+          <w:sz w:val="24"/>
+          <w:szCs w:val="24"/>
+        </w:rPr>
+        <w:t xml:space="preserve"> acceleration with parity, although the measure of </w:t>
+      </w:r>
+      <w:proofErr w:type="spellStart"/>
+      <w:r>
+        <w:rPr>
+          <w:rFonts w:ascii="Times" w:hAnsi="Times" w:cs="Times New Roman"/>
+          <w:sz w:val="24"/>
+          <w:szCs w:val="24"/>
+        </w:rPr>
+        <w:t>DNAmAge</w:t>
+      </w:r>
+      <w:proofErr w:type="spellEnd"/>
+      <w:r>
+        <w:rPr>
+          <w:rFonts w:ascii="Times" w:hAnsi="Times" w:cs="Times New Roman"/>
+          <w:sz w:val="24"/>
+          <w:szCs w:val="24"/>
+        </w:rPr>
+        <w:t xml:space="preserve"> used here is remarkably robust across tissue types </w:t>
+      </w:r>
+      <w:r>
+        <w:rPr>
+          <w:rFonts w:ascii="Times" w:hAnsi="Times" w:cs="Times New Roman"/>
+          <w:sz w:val="24"/>
+          <w:szCs w:val="24"/>
+        </w:rPr>
+        <w:fldChar w:fldCharType="begin"/>
+      </w:r>
+      <w:r>
+        <w:rPr>
+          <w:rFonts w:ascii="Times" w:hAnsi="Times" w:cs="Times New Roman"/>
+          <w:sz w:val="24"/>
+          <w:szCs w:val="24"/>
+        </w:rPr>
+        <w:instrText xml:space="preserve"> ADDIN ZOTERO_ITEM CSL_CITATION {"citationID":"a1841a04hpo","properties":{"formattedCitation":"(27)","plainCitation":"(27)"},"citationItems":[{"id":6478,"uris":["http://zotero.org/users/451958/items/PPBB3633"],"uri":["http://zotero.org/users/451958/items/PPBB3633"],"itemData":{"id":6478,"type":"article-journal","title":"DNA methylation age of human tissues and cell types","container-title":"Genome Biology","page":"3156","volume":"14","source":"BioMed Central","abstract":"It is not yet known whether DNA methylation levels can be used to accurately predict age across a broad spectrum of human tissues and cell types, nor whether the resulting age prediction is a biologically meaningful measure.","DOI":"10.1186/gb-2013-14-10-r115","ISSN":"1474-760X","journalAbbreviation":"Genome Biology","author":[{"family":"Horvath","given":"Steve"}],"issued":{"date-parts":[["2013"]]}}}],"schema":"https://github.com/citation-style-language/schema/raw/master/csl-citation.json"} </w:instrText>
+      </w:r>
+      <w:r>
+        <w:rPr>
+          <w:rFonts w:ascii="Times" w:hAnsi="Times" w:cs="Times New Roman"/>
+          <w:sz w:val="24"/>
+          <w:szCs w:val="24"/>
+        </w:rPr>
+        <w:fldChar w:fldCharType="separate"/>
+      </w:r>
+      <w:r>
+        <w:rPr>
+          <w:rFonts w:ascii="Times" w:hAnsi="Times" w:cs="Times New Roman"/>
+          <w:noProof/>
+          <w:sz w:val="24"/>
+          <w:szCs w:val="24"/>
+        </w:rPr>
+        <w:t>(27)</w:t>
+      </w:r>
+      <w:r>
+        <w:rPr>
+          <w:rFonts w:ascii="Times" w:hAnsi="Times" w:cs="Times New Roman"/>
+          <w:sz w:val="24"/>
+          <w:szCs w:val="24"/>
+        </w:rPr>
+        <w:fldChar w:fldCharType="end"/>
+      </w:r>
+      <w:r>
+        <w:rPr>
+          <w:rFonts w:ascii="Times" w:hAnsi="Times" w:cs="Times New Roman"/>
+          <w:sz w:val="24"/>
+          <w:szCs w:val="24"/>
+        </w:rPr>
+        <w:t xml:space="preserve">. Nevertheless, the fact that the </w:t>
+      </w:r>
+      <w:proofErr w:type="gramStart"/>
+      <w:r>
+        <w:rPr>
+          <w:rFonts w:ascii="Times" w:hAnsi="Times" w:cs="Times New Roman"/>
+          <w:sz w:val="24"/>
+          <w:szCs w:val="24"/>
+        </w:rPr>
+        <w:t>functionally-distinct</w:t>
+      </w:r>
+      <w:proofErr w:type="gramEnd"/>
+      <w:r>
+        <w:rPr>
+          <w:rFonts w:ascii="Times" w:hAnsi="Times" w:cs="Times New Roman"/>
+          <w:sz w:val="24"/>
+          <w:szCs w:val="24"/>
+        </w:rPr>
+        <w:t xml:space="preserve"> measures of TL and </w:t>
+      </w:r>
+      <w:proofErr w:type="spellStart"/>
+      <w:r>
+        <w:rPr>
+          <w:rFonts w:ascii="Times" w:hAnsi="Times" w:cs="Times New Roman"/>
+          <w:sz w:val="24"/>
+          <w:szCs w:val="24"/>
+        </w:rPr>
+        <w:t>DNAmAge</w:t>
+      </w:r>
+      <w:proofErr w:type="spellEnd"/>
+      <w:r>
+        <w:rPr>
+          <w:rFonts w:ascii="Times" w:hAnsi="Times" w:cs="Times New Roman"/>
+          <w:sz w:val="24"/>
+          <w:szCs w:val="24"/>
+        </w:rPr>
+        <w:t xml:space="preserve"> show similar associations with parity provides strong support for our prediction that reproduction accelerates senescence, at least among the young adult women represented by our sample.</w:t>
+      </w:r>
+    </w:p>
+    <w:p>
+      <w:pPr>
+        <w:rPr>
+          <w:rFonts w:ascii="Times" w:hAnsi="Times" w:cs="Times New Roman"/>
+          <w:sz w:val="24"/>
+          <w:szCs w:val="24"/>
+          <w:highlight w:val="yellow"/>
+        </w:rPr>
+      </w:pPr>
+      <w:r>
+        <w:rPr>
+          <w:rFonts w:ascii="Times" w:hAnsi="Times" w:cs="Times New Roman"/>
+          <w:sz w:val="24"/>
+          <w:szCs w:val="24"/>
+        </w:rPr>
+        <w:t xml:space="preserve">Contrary to our prediction that the costs of reproduction would be greatest among individuals with limited resources </w:t>
+      </w:r>
+      <w:r>
+        <w:rPr>
+          <w:rFonts w:ascii="Times" w:hAnsi="Times" w:cs="Times New Roman"/>
+          <w:sz w:val="24"/>
+          <w:szCs w:val="24"/>
+        </w:rPr>
+        <w:fldChar w:fldCharType="begin"/>
+      </w:r>
+      <w:r>
+        <w:rPr>
+          <w:rFonts w:ascii="Times" w:hAnsi="Times" w:cs="Times New Roman"/>
+          <w:sz w:val="24"/>
+          <w:szCs w:val="24"/>
+        </w:rPr>
+        <w:instrText xml:space="preserve"> ADDIN ZOTERO_ITEM CSL_CITATION {"citationID":"aha8o0u534","properties":{"formattedCitation":"{\\rtf (14\\uc0\\u8211{}16)}","plainCitation":"(14–16)"},"citationItems":[{"id":8176,"uris":["http://zotero.org/users/451958/items/PV4QFT4M"],"uri":["http://zotero.org/users/451958/items/PV4QFT4M"],"itemData":{"id":8176,"type":"article-journal","title":"Long-term effects of childbearing on mortality: evidence from pre-industrial Sweden","container-title":"Population Studies","page":"297-310","volume":"58","issue":"3","author":[{"family":"Dribe","given":"Martin"}],"issued":{"date-parts":[["2004"]]}}},{"id":6831,"uris":["http://zotero.org/users/451958/items/DAKUHFN6"],"uri":["http://zotero.org/users/451958/items/DAKUHFN6"],"itemData":{"id":6831,"type":"article-journal","title":"Longevity and the costs of reproduction in a historical human population","container-title":"Proceedings of the Royal Society of London B: Biological Sciences","page":"31–35","volume":"267","issue":"1438","source":"Google Scholar","author":[{"family":"Lycett","given":"John E."},{"family":"Dunbar","given":"R. I. M."},{"family":"Voland","given":"Eckart"}],"issued":{"date-parts":[["2000"]]}}},{"id":8263,"uris":["http://zotero.org/users/451958/items/HLDEVAT2"],"uri":["http://zotero.org/users/451958/items/HLDEVAT2"],"itemData":{"id":8263,"type":"article-journal","title":"Fertility</w:instrText>
+      </w:r>
+      <w:r>
+        <w:rPr>
+          <w:rFonts w:ascii="Noteworthy Light" w:hAnsi="Noteworthy Light" w:cs="Noteworthy Light"/>
+          <w:sz w:val="24"/>
+          <w:szCs w:val="24"/>
+        </w:rPr>
+        <w:instrText>‐</w:instrText>
+      </w:r>
+      <w:r>
+        <w:rPr>
+          <w:rFonts w:ascii="Times" w:hAnsi="Times" w:cs="Times New Roman"/>
+          <w:sz w:val="24"/>
+          <w:szCs w:val="24"/>
+        </w:rPr>
+        <w:instrText xml:space="preserve">related changes in maternal body composition among the au of Papua New Guinea","container-title":"American Journal of Physical Anthropology","page":"393-405","volume":"85","issue":"4","author":[{"family":"Tracer","given":"David P"}],"issued":{"date-parts":[["1991"]]}}}],"schema":"https://github.com/citation-style-language/schema/raw/master/csl-citation.json"} </w:instrText>
+      </w:r>
+      <w:r>
+        <w:rPr>
+          <w:rFonts w:ascii="Times" w:hAnsi="Times" w:cs="Times New Roman"/>
+          <w:sz w:val="24"/>
+          <w:szCs w:val="24"/>
+        </w:rPr>
+        <w:fldChar w:fldCharType="separate"/>
+      </w:r>
+      <w:r>
+        <w:rPr>
+          <w:rFonts w:ascii="Times" w:hAnsi="Times" w:cs="Segoe UI"/>
+          <w:sz w:val="24"/>
+        </w:rPr>
+        <w:t>(14–16)</w:t>
+      </w:r>
+      <w:r>
+        <w:rPr>
+          <w:rFonts w:ascii="Times" w:hAnsi="Times" w:cs="Times New Roman"/>
+          <w:sz w:val="24"/>
+          <w:szCs w:val="24"/>
+        </w:rPr>
+        <w:fldChar w:fldCharType="end"/>
+      </w:r>
+      <w:r>
+        <w:rPr>
+          <w:rFonts w:ascii="Times" w:hAnsi="Times" w:cs="Times New Roman"/>
+          <w:sz w:val="24"/>
+          <w:szCs w:val="24"/>
+        </w:rPr>
+        <w:t xml:space="preserve">, we found no evidence for an interaction between parity and SES in models predicting either TL or </w:t>
+      </w:r>
+      <w:proofErr w:type="spellStart"/>
+      <w:r>
+        <w:rPr>
+          <w:rFonts w:ascii="Times" w:hAnsi="Times" w:cs="Times New Roman"/>
+          <w:sz w:val="24"/>
+          <w:szCs w:val="24"/>
+        </w:rPr>
+        <w:t>DNAmAge</w:t>
+      </w:r>
+      <w:proofErr w:type="spellEnd"/>
+      <w:r>
+        <w:rPr>
+          <w:rFonts w:ascii="Times" w:hAnsi="Times" w:cs="Times New Roman"/>
+          <w:sz w:val="24"/>
+          <w:szCs w:val="24"/>
+        </w:rPr>
+        <w:t xml:space="preserve"> acceleration. </w:t>
+      </w:r>
+      <w:r>
+        <w:rPr>
+          <w:rFonts w:ascii="Times" w:hAnsi="Times" w:cs="Times New Roman"/>
+          <w:sz w:val="24"/>
+          <w:szCs w:val="24"/>
+        </w:rPr>
+        <w:t xml:space="preserve">While women in low SES conditions in our study very likely experience constraints in time, energy, or nutrient availability, it is still </w:t>
+      </w:r>
+      <w:r>
+        <w:rPr>
+          <w:rFonts w:ascii="Times" w:hAnsi="Times" w:cs="Times New Roman"/>
+          <w:sz w:val="24"/>
+          <w:szCs w:val="24"/>
+        </w:rPr>
+        <w:t>unclear to what extent SES adequately</w:t>
+      </w:r>
+      <w:r>
+        <w:rPr>
+          <w:rFonts w:ascii="Times" w:hAnsi="Times" w:cs="Times New Roman"/>
+          <w:sz w:val="24"/>
+          <w:szCs w:val="24"/>
+        </w:rPr>
+        <w:t xml:space="preserve"> captures limitations in the resources most relevant to </w:t>
+      </w:r>
+      <w:proofErr w:type="spellStart"/>
+      <w:r>
+        <w:rPr>
+          <w:rFonts w:ascii="Times" w:hAnsi="Times" w:cs="Times New Roman"/>
+          <w:sz w:val="24"/>
+          <w:szCs w:val="24"/>
+        </w:rPr>
+        <w:t>CoR</w:t>
+      </w:r>
+      <w:proofErr w:type="spellEnd"/>
+      <w:r>
+        <w:rPr>
+          <w:rFonts w:ascii="Times" w:hAnsi="Times" w:cs="Times New Roman"/>
+          <w:sz w:val="24"/>
+          <w:szCs w:val="24"/>
+        </w:rPr>
+        <w:t>. G</w:t>
+      </w:r>
+      <w:r>
+        <w:rPr>
+          <w:rFonts w:ascii="Times" w:hAnsi="Times" w:cs="Times New Roman"/>
+          <w:sz w:val="24"/>
+          <w:szCs w:val="24"/>
+        </w:rPr>
+        <w:t xml:space="preserve">iven the relatively young age of the participants, </w:t>
+      </w:r>
+      <w:r>
+        <w:rPr>
+          <w:rFonts w:ascii="Times" w:hAnsi="Times" w:cs="Times New Roman"/>
+          <w:sz w:val="24"/>
+          <w:szCs w:val="24"/>
+        </w:rPr>
+        <w:t>however, it is possible that any</w:t>
+      </w:r>
+      <w:r>
+        <w:rPr>
+          <w:rFonts w:ascii="Times" w:hAnsi="Times" w:cs="Times New Roman"/>
+          <w:sz w:val="24"/>
+          <w:szCs w:val="24"/>
+        </w:rPr>
+        <w:t xml:space="preserve"> moderating effect of resource limitations </w:t>
+      </w:r>
+      <w:r>
+        <w:rPr>
+          <w:rFonts w:ascii="Times" w:hAnsi="Times" w:cs="Times New Roman"/>
+          <w:sz w:val="24"/>
+          <w:szCs w:val="24"/>
+        </w:rPr>
+        <w:t>will only</w:t>
+      </w:r>
+      <w:r>
+        <w:rPr>
+          <w:rFonts w:ascii="Times" w:hAnsi="Times" w:cs="Times New Roman"/>
+          <w:sz w:val="24"/>
+          <w:szCs w:val="24"/>
+        </w:rPr>
+        <w:t xml:space="preserve"> emerge at more advanced ages. SES in this population may also index factors other than resource availability that contribute to accelerated aging, such as less healthful diets or </w:t>
+      </w:r>
+      <w:r>
+        <w:rPr>
+          <w:rFonts w:ascii="Times" w:hAnsi="Times" w:cs="Times New Roman"/>
+          <w:sz w:val="24"/>
+          <w:szCs w:val="24"/>
+        </w:rPr>
+        <w:t xml:space="preserve">decreases in physical activity, although neither TL or </w:t>
+      </w:r>
+      <w:proofErr w:type="spellStart"/>
+      <w:r>
+        <w:rPr>
+          <w:rFonts w:ascii="Times" w:hAnsi="Times" w:cs="Times New Roman"/>
+          <w:sz w:val="24"/>
+          <w:szCs w:val="24"/>
+        </w:rPr>
+        <w:t>DNAmAge</w:t>
+      </w:r>
+      <w:proofErr w:type="spellEnd"/>
+      <w:r>
+        <w:rPr>
+          <w:rFonts w:ascii="Times" w:hAnsi="Times" w:cs="Times New Roman"/>
+          <w:sz w:val="24"/>
+          <w:szCs w:val="24"/>
+        </w:rPr>
+        <w:t xml:space="preserve"> were associated with SES in our models. </w:t>
+      </w:r>
+    </w:p>
+    <w:p>
+      <w:pPr>
+        <w:rPr>
+          <w:rFonts w:ascii="Times" w:hAnsi="Times" w:cs="Times New Roman"/>
+          <w:sz w:val="24"/>
+          <w:szCs w:val="24"/>
+        </w:rPr>
+      </w:pPr>
+      <w:r>
+        <w:rPr>
+          <w:rFonts w:ascii="Times" w:hAnsi="Times" w:cs="Times New Roman"/>
+          <w:sz w:val="24"/>
+          <w:szCs w:val="24"/>
+        </w:rPr>
+        <w:t xml:space="preserve">Importantly, neither measure of cellular senescence obtained in 2005 predicted parity over the subsequent 4 years (2005-2009). This argues against a life-history framework whereby ‘pace-of-living’ as captured by TL and </w:t>
+      </w:r>
+      <w:proofErr w:type="spellStart"/>
+      <w:r>
+        <w:rPr>
+          <w:rFonts w:ascii="Times" w:hAnsi="Times" w:cs="Times New Roman"/>
+          <w:sz w:val="24"/>
+          <w:szCs w:val="24"/>
+        </w:rPr>
+        <w:t>DNAmAge</w:t>
+      </w:r>
+      <w:proofErr w:type="spellEnd"/>
+      <w:r>
+        <w:rPr>
+          <w:rFonts w:ascii="Times" w:hAnsi="Times" w:cs="Times New Roman"/>
+          <w:sz w:val="24"/>
+          <w:szCs w:val="24"/>
+        </w:rPr>
+        <w:t xml:space="preserve"> </w:t>
+      </w:r>
+      <w:r>
+        <w:rPr>
+          <w:rFonts w:ascii="Times" w:hAnsi="Times" w:cs="Times New Roman"/>
+          <w:sz w:val="24"/>
+          <w:szCs w:val="24"/>
+        </w:rPr>
+        <w:t xml:space="preserve">is itself </w:t>
+      </w:r>
+      <w:r>
+        <w:rPr>
+          <w:rFonts w:ascii="Times" w:hAnsi="Times" w:cs="Times New Roman"/>
+          <w:sz w:val="24"/>
+          <w:szCs w:val="24"/>
+        </w:rPr>
+        <w:t xml:space="preserve">predictive of future fecundity. </w:t>
+      </w:r>
+      <w:r>
+        <w:rPr>
+          <w:rFonts w:ascii="Times" w:hAnsi="Times" w:cs="Times New Roman"/>
+          <w:sz w:val="24"/>
+          <w:szCs w:val="24"/>
+        </w:rPr>
+        <w:t xml:space="preserve">Intriguingly, currently </w:t>
+      </w:r>
+      <w:r>
+        <w:rPr>
+          <w:rFonts w:ascii="Times" w:hAnsi="Times" w:cs="Times New Roman"/>
+          <w:sz w:val="24"/>
+          <w:szCs w:val="24"/>
+        </w:rPr>
+        <w:t>pregnant</w:t>
+      </w:r>
+      <w:r>
+        <w:rPr>
+          <w:rFonts w:ascii="Times" w:hAnsi="Times" w:cs="Times New Roman"/>
+          <w:sz w:val="24"/>
+          <w:szCs w:val="24"/>
+        </w:rPr>
+        <w:t xml:space="preserve"> women</w:t>
+      </w:r>
+      <w:r>
+        <w:rPr>
+          <w:rFonts w:ascii="Times" w:hAnsi="Times" w:cs="Times New Roman"/>
+          <w:sz w:val="24"/>
+          <w:szCs w:val="24"/>
+        </w:rPr>
+        <w:t xml:space="preserve"> exhibited significantly </w:t>
+      </w:r>
+      <w:r>
+        <w:rPr>
+          <w:rFonts w:ascii="Times" w:hAnsi="Times" w:cs="Times New Roman"/>
+          <w:sz w:val="24"/>
+          <w:szCs w:val="24"/>
+        </w:rPr>
+        <w:t xml:space="preserve">‘younger’ </w:t>
+      </w:r>
+      <w:proofErr w:type="spellStart"/>
+      <w:r>
+        <w:rPr>
+          <w:rFonts w:ascii="Times" w:hAnsi="Times" w:cs="Times New Roman"/>
+          <w:sz w:val="24"/>
+          <w:szCs w:val="24"/>
+        </w:rPr>
+        <w:t>DNAmAge</w:t>
+      </w:r>
+      <w:proofErr w:type="spellEnd"/>
+      <w:r>
+        <w:rPr>
+          <w:rFonts w:ascii="Times" w:hAnsi="Times" w:cs="Times New Roman"/>
+          <w:sz w:val="24"/>
+          <w:szCs w:val="24"/>
+        </w:rPr>
+        <w:t xml:space="preserve">. These results could reflect the suite of </w:t>
+      </w:r>
+      <w:r>
+        <w:rPr>
+          <w:rFonts w:ascii="Times" w:hAnsi="Times" w:cs="Times New Roman"/>
+          <w:sz w:val="24"/>
+          <w:szCs w:val="24"/>
+        </w:rPr>
+        <w:t xml:space="preserve">immunological and </w:t>
+      </w:r>
+      <w:r>
+        <w:rPr>
+          <w:rFonts w:ascii="Times" w:hAnsi="Times" w:cs="Times New Roman"/>
+          <w:sz w:val="24"/>
+          <w:szCs w:val="24"/>
+        </w:rPr>
+        <w:t xml:space="preserve">physiological shifts that occur during pregnancy, such as the protective effects of estrogens on </w:t>
+      </w:r>
+      <w:proofErr w:type="spellStart"/>
+      <w:r>
+        <w:rPr>
+          <w:rFonts w:ascii="Times" w:hAnsi="Times" w:cs="Times New Roman"/>
+          <w:sz w:val="24"/>
+          <w:szCs w:val="24"/>
+        </w:rPr>
+        <w:t>DNAmAge</w:t>
+      </w:r>
+      <w:proofErr w:type="spellEnd"/>
+      <w:r>
+        <w:rPr>
+          <w:rFonts w:ascii="Times" w:hAnsi="Times" w:cs="Times New Roman"/>
+          <w:sz w:val="24"/>
+          <w:szCs w:val="24"/>
+        </w:rPr>
+        <w:t xml:space="preserve"> </w:t>
+      </w:r>
+      <w:r>
+        <w:rPr>
+          <w:rFonts w:ascii="Times" w:hAnsi="Times" w:cs="Times New Roman"/>
+          <w:sz w:val="24"/>
+          <w:szCs w:val="24"/>
+        </w:rPr>
+        <w:fldChar w:fldCharType="begin"/>
+      </w:r>
+      <w:r>
+        <w:rPr>
+          <w:rFonts w:ascii="Times" w:hAnsi="Times" w:cs="Times New Roman"/>
+          <w:sz w:val="24"/>
+          <w:szCs w:val="24"/>
+        </w:rPr>
+        <w:instrText xml:space="preserve"> ADDIN ZOTERO_ITEM CSL_CITATION {"citationID":"J07MniGr","properties":{"formattedCitation":"(57, 63)","plainCitation":"(57, 63)"},"citationItems":[{"id":8271,"uris":["http://zotero.org/users/451958/items/5NAKURPD"],"uri":["http://zotero.org/users/451958/items/5NAKURPD"],"itemData":{"id":8271,"type":"article-journal","title":"Epidemiological and Mendelian randomisation studies of dihydrotestosterone and estradiol, and leucocyte telomere length in men","container-title":"The Journal of Clinical Endocrinology &amp; Metabolism","page":"jc.2015-4139","author":[{"family":"Yeap","given":"Bu B."},{"family":"Knuiman","given":"Matthew W."},{"family":"Divitini","given":"Mark L."},{"family":"Hui","given":"Jennie"},{"family":"Arscott","given":"Gillian M."},{"family":"Handelsman","given":"David J."},{"family":"McLennan","given":"Susan V."},{"family":"Twigg","given":"Stephen M."},{"family":"McQuillan","given":"Brendan"},{"family":"Hung","given":"Joseph"},{"family":"Beilby","given":"John P."}],"issued":{"date-parts":[["2016"]]}}},{"id":6115,"uris":["http://zotero.org/users/451958/items/EDMFQZ7G"],"uri":["http://zotero.org/users/451958/items/EDMFQZ7G"],"itemData":{"id":6115,"type":"article-journal","title":"Menopause accelerates biological aging","container-title":"Proceedings of the National Academy of Sciences","page":"201604558","source":"CrossRef","DOI":"10.1073/pnas.1604558113","ISSN":"0027-8424, 1091-6490","language":"en","author":[{"family":"Levine","given":"Morgan E."},{"family":"Lu","given":"Ake T."},{"family":"Chen","given":"Brian H."},{"family":"Hernandez","given":"Dena G."},{"family":"Singleton","given":"Andrew B."},{"family":"Ferrucci","given":"Luigi"},{"family":"Bandinelli","given":"Stefania"},{"family":"Salfati","given":"Elias"},{"family":"Manson","given":"JoAnn E."},{"family":"Quach","given":"Austin"},{"family":"Kusters","given":"Cynthia D. J."},{"family":"Kuh","given":"Diana"},{"family":"Wong","given":"Andrew"},{"family":"Teschendorff","given":"Andrew E."},{"family":"Widschwendter","given":"Martin"},{"family":"Ritz","given":"Beate R."},{"family":"Absher","given":"Devin"},{"family":"Assimes","given":"Themistocles L."},{"family":"Horvath","given":"Steve"}],"issued":{"date-parts":[["2016",7,25]]}}}],"schema":"https://github.com/citation-style-language/schema/raw/master/csl-citation.json"} </w:instrText>
+      </w:r>
+      <w:r>
+        <w:rPr>
+          <w:rFonts w:ascii="Times" w:hAnsi="Times" w:cs="Times New Roman"/>
+          <w:sz w:val="24"/>
+          <w:szCs w:val="24"/>
+        </w:rPr>
+        <w:fldChar w:fldCharType="separate"/>
+      </w:r>
+      <w:r>
+        <w:rPr>
+          <w:rFonts w:ascii="Times" w:hAnsi="Times" w:cs="Times New Roman"/>
+          <w:noProof/>
+          <w:sz w:val="24"/>
+          <w:szCs w:val="24"/>
+        </w:rPr>
+        <w:t>(57, 63)</w:t>
+      </w:r>
+      <w:r>
+        <w:rPr>
+          <w:rFonts w:ascii="Times" w:hAnsi="Times" w:cs="Times New Roman"/>
+          <w:sz w:val="24"/>
+          <w:szCs w:val="24"/>
+        </w:rPr>
+        <w:fldChar w:fldCharType="end"/>
+      </w:r>
+      <w:r>
+        <w:rPr>
+          <w:rFonts w:ascii="Times" w:hAnsi="Times" w:cs="Times New Roman"/>
+          <w:sz w:val="24"/>
+          <w:szCs w:val="24"/>
+        </w:rPr>
+        <w:t>REMOVE 63</w:t>
+      </w:r>
+      <w:r>
+        <w:rPr>
+          <w:rFonts w:ascii="Times" w:hAnsi="Times" w:cs="Times New Roman"/>
+          <w:sz w:val="24"/>
+          <w:szCs w:val="24"/>
+        </w:rPr>
+        <w:t xml:space="preserve"> </w:t>
+      </w:r>
+      <w:r>
+        <w:rPr>
+          <w:rFonts w:ascii="Times" w:hAnsi="Times" w:cs="Times New Roman"/>
+          <w:sz w:val="24"/>
+          <w:szCs w:val="24"/>
+        </w:rPr>
+        <w:t xml:space="preserve">. Notably, </w:t>
+      </w:r>
+      <w:r>
+        <w:rPr>
+          <w:rFonts w:ascii="Times" w:hAnsi="Times" w:cs="Times New Roman"/>
+          <w:sz w:val="24"/>
+          <w:szCs w:val="24"/>
+        </w:rPr>
+        <w:t>pregnancy status may be an important confounder to include in future studies investigating the costs of reproduction</w:t>
+      </w:r>
+      <w:r>
+        <w:rPr>
+          <w:rFonts w:ascii="Times" w:hAnsi="Times" w:cs="Times New Roman"/>
+          <w:sz w:val="24"/>
+          <w:szCs w:val="24"/>
+        </w:rPr>
+        <w:t xml:space="preserve"> in women</w:t>
+      </w:r>
+      <w:r>
+        <w:rPr>
+          <w:rFonts w:ascii="Times" w:hAnsi="Times" w:cs="Times New Roman"/>
+          <w:sz w:val="24"/>
+          <w:szCs w:val="24"/>
+        </w:rPr>
+        <w:t>.</w:t>
+      </w:r>
+    </w:p>
+    <w:p>
+      <w:pPr>
+        <w:rPr>
+          <w:rFonts w:ascii="Times" w:hAnsi="Times" w:cs="Times New Roman"/>
+          <w:sz w:val="24"/>
+          <w:szCs w:val="24"/>
+        </w:rPr>
+      </w:pPr>
+      <w:r>
+        <w:rPr>
+          <w:rFonts w:ascii="Times" w:hAnsi="Times" w:cs="Times New Roman"/>
+          <w:sz w:val="24"/>
+          <w:szCs w:val="24"/>
+        </w:rPr>
+        <w:t>Our findings, though relatively robust, should be considered in the context of several</w:t>
+      </w:r>
+      <w:r>
+        <w:rPr>
+          <w:rFonts w:ascii="Times" w:hAnsi="Times" w:cs="Times New Roman"/>
+          <w:sz w:val="24"/>
+          <w:szCs w:val="24"/>
+        </w:rPr>
+        <w:t xml:space="preserve"> </w:t>
+      </w:r>
+      <w:r>
+        <w:rPr>
+          <w:rFonts w:ascii="Times" w:hAnsi="Times" w:cs="Times New Roman"/>
+          <w:sz w:val="24"/>
+          <w:szCs w:val="24"/>
+        </w:rPr>
+        <w:t xml:space="preserve">limitations </w:t>
+      </w:r>
+      <w:r>
+        <w:rPr>
+          <w:rFonts w:ascii="Times" w:hAnsi="Times" w:cs="Times New Roman"/>
+          <w:sz w:val="24"/>
+          <w:szCs w:val="24"/>
+        </w:rPr>
+        <w:t>inherent in</w:t>
+      </w:r>
+      <w:r>
+        <w:rPr>
+          <w:rFonts w:ascii="Times" w:hAnsi="Times" w:cs="Times New Roman"/>
+          <w:sz w:val="24"/>
+          <w:szCs w:val="24"/>
+        </w:rPr>
+        <w:t xml:space="preserve"> our study. </w:t>
+      </w:r>
+      <w:r>
+        <w:rPr>
+          <w:rFonts w:ascii="Times" w:hAnsi="Times" w:cs="Times New Roman"/>
+          <w:sz w:val="24"/>
+          <w:szCs w:val="24"/>
+        </w:rPr>
+        <w:t xml:space="preserve">While </w:t>
+      </w:r>
+      <w:r>
+        <w:rPr>
+          <w:rFonts w:ascii="Times" w:hAnsi="Times" w:cs="Times New Roman"/>
+          <w:sz w:val="24"/>
+          <w:szCs w:val="24"/>
+        </w:rPr>
+        <w:t>we</w:t>
+      </w:r>
+      <w:r>
+        <w:rPr>
+          <w:rFonts w:ascii="Times" w:hAnsi="Times" w:cs="Times New Roman"/>
+          <w:sz w:val="24"/>
+          <w:szCs w:val="24"/>
+        </w:rPr>
+        <w:t xml:space="preserve"> attempt to control for socio-ecological factors that could affect both parity and our biomarkers of aging, confounding arising from differences in health and/or resources remains a possibility. Although there was no </w:t>
+      </w:r>
+      <w:r>
+        <w:rPr>
+          <w:rFonts w:ascii="Times" w:hAnsi="Times" w:cs="Times New Roman"/>
+          <w:sz w:val="24"/>
+          <w:szCs w:val="24"/>
+        </w:rPr>
+        <w:t xml:space="preserve">strong </w:t>
+      </w:r>
+      <w:r>
+        <w:rPr>
+          <w:rFonts w:ascii="Times" w:hAnsi="Times" w:cs="Times New Roman"/>
+          <w:sz w:val="24"/>
+          <w:szCs w:val="24"/>
+        </w:rPr>
+        <w:t>evidence for confounding effects in our data, confounding may explain the slight decrease in effect size of parity between mod</w:t>
+      </w:r>
+      <w:r>
+        <w:rPr>
+          <w:rFonts w:ascii="Times" w:hAnsi="Times" w:cs="Times New Roman"/>
+          <w:sz w:val="24"/>
+          <w:szCs w:val="24"/>
+        </w:rPr>
+        <w:t>els 1 and 2 (TL) and 5 and 6</w:t>
+      </w:r>
+      <w:r>
+        <w:rPr>
+          <w:rFonts w:ascii="Times" w:hAnsi="Times" w:cs="Times New Roman"/>
+          <w:sz w:val="24"/>
+          <w:szCs w:val="24"/>
+        </w:rPr>
+        <w:t xml:space="preserve"> (</w:t>
+      </w:r>
+      <w:proofErr w:type="spellStart"/>
+      <w:r>
+        <w:rPr>
+          <w:rFonts w:ascii="Times" w:hAnsi="Times" w:cs="Times New Roman"/>
+          <w:sz w:val="24"/>
+          <w:szCs w:val="24"/>
+        </w:rPr>
+        <w:t>DNAmAge</w:t>
+      </w:r>
+      <w:proofErr w:type="spellEnd"/>
+      <w:r>
+        <w:rPr>
+          <w:rFonts w:ascii="Times" w:hAnsi="Times" w:cs="Times New Roman"/>
+          <w:sz w:val="24"/>
+          <w:szCs w:val="24"/>
+        </w:rPr>
+        <w:t xml:space="preserve">). Future studies employing a longitudinal measures of TL and </w:t>
+      </w:r>
+      <w:proofErr w:type="spellStart"/>
+      <w:r>
+        <w:rPr>
+          <w:rFonts w:ascii="Times" w:hAnsi="Times" w:cs="Times New Roman"/>
+          <w:sz w:val="24"/>
+          <w:szCs w:val="24"/>
+        </w:rPr>
+        <w:t>DNAmAge</w:t>
+      </w:r>
+      <w:proofErr w:type="spellEnd"/>
+      <w:r>
+        <w:rPr>
+          <w:rFonts w:ascii="Times" w:hAnsi="Times" w:cs="Times New Roman"/>
+          <w:sz w:val="24"/>
+          <w:szCs w:val="24"/>
+        </w:rPr>
+        <w:t xml:space="preserve"> acceleration would minimize the potential effects of such confounders </w:t>
+      </w:r>
+      <w:r>
+        <w:rPr>
+          <w:rFonts w:ascii="Times" w:hAnsi="Times" w:cs="Times New Roman"/>
+          <w:sz w:val="24"/>
+          <w:szCs w:val="24"/>
+        </w:rPr>
+        <w:fldChar w:fldCharType="begin"/>
+      </w:r>
+      <w:r>
+        <w:rPr>
+          <w:rFonts w:ascii="Times" w:hAnsi="Times" w:cs="Times New Roman"/>
+          <w:sz w:val="24"/>
+          <w:szCs w:val="24"/>
+        </w:rPr>
+        <w:instrText xml:space="preserve"> ADDIN ZOTERO_ITEM CSL_CITATION {"citationID":"a11a59p38gm","properties":{"formattedCitation":"(79)","plainCitation":"(79)"},"citationItems":[{"id":415,"uris":["http://zotero.org/users/451958/items/VU2WH2K5"],"uri":["http://zotero.org/users/451958/items/VU2WH2K5"],"itemData":{"id":415,"type":"article-journal","title":"Acquisition and Allocation of Resources: Their Influence on Variation in Life History Tactics","container-title":"The American Naturalist","page":"137-142","volume":"128","issue":"1","source":"JSTOR","ISSN":"0003-0147","note":"ArticleType: research-article / Full publication date: Jul., 1986 / Copyright © 1986 The University of Chicago Press","shortTitle":"Acquisition and Allocation of Resources","author":[{"family":"Noordwijk","given":"A. J.","dropping-particle":"van"},{"family":"Jong","given":"G.","dropping-particle":"de"}],"issued":{"date-parts":[["1986",7,1]]}}}],"schema":"https://github.com/citation-style-language/schema/raw/master/csl-citation.json"} </w:instrText>
+      </w:r>
+      <w:r>
+        <w:rPr>
+          <w:rFonts w:ascii="Times" w:hAnsi="Times" w:cs="Times New Roman"/>
+          <w:sz w:val="24"/>
+          <w:szCs w:val="24"/>
+        </w:rPr>
+        <w:fldChar w:fldCharType="separate"/>
+      </w:r>
+      <w:r>
+        <w:rPr>
+          <w:rFonts w:ascii="Times" w:hAnsi="Times" w:cs="Times New Roman"/>
+          <w:noProof/>
+          <w:sz w:val="24"/>
+          <w:szCs w:val="24"/>
+        </w:rPr>
+        <w:t>(79)</w:t>
+      </w:r>
+      <w:r>
+        <w:rPr>
+          <w:rFonts w:ascii="Times" w:hAnsi="Times" w:cs="Times New Roman"/>
+          <w:sz w:val="24"/>
+          <w:szCs w:val="24"/>
+        </w:rPr>
+        <w:fldChar w:fldCharType="end"/>
+      </w:r>
+      <w:r>
+        <w:rPr>
+          <w:rFonts w:ascii="Times" w:hAnsi="Times" w:cs="Times New Roman"/>
+          <w:sz w:val="24"/>
+          <w:szCs w:val="24"/>
+        </w:rPr>
+        <w:t xml:space="preserve">, while modeling lactation and other indices for reproductive effort might provide a more accurate estimate of the </w:t>
+      </w:r>
+      <w:proofErr w:type="spellStart"/>
+      <w:r>
+        <w:rPr>
+          <w:rFonts w:ascii="Times" w:hAnsi="Times" w:cs="Times New Roman"/>
+          <w:sz w:val="24"/>
+          <w:szCs w:val="24"/>
+        </w:rPr>
+        <w:t>CoR</w:t>
+      </w:r>
+      <w:proofErr w:type="spellEnd"/>
+      <w:r>
+        <w:rPr>
+          <w:rFonts w:ascii="Times" w:hAnsi="Times" w:cs="Times New Roman"/>
+          <w:sz w:val="24"/>
+          <w:szCs w:val="24"/>
+        </w:rPr>
+        <w:t xml:space="preserve"> </w:t>
+      </w:r>
+      <w:r>
+        <w:rPr>
+          <w:rFonts w:ascii="Times" w:hAnsi="Times" w:cs="Times New Roman"/>
+          <w:sz w:val="24"/>
+          <w:szCs w:val="24"/>
+        </w:rPr>
+        <w:fldChar w:fldCharType="begin"/>
+      </w:r>
+      <w:r>
+        <w:rPr>
+          <w:rFonts w:ascii="Times" w:hAnsi="Times" w:cs="Times New Roman"/>
+          <w:sz w:val="24"/>
+          <w:szCs w:val="24"/>
+        </w:rPr>
+        <w:instrText xml:space="preserve"> ADDIN ZOTERO_ITEM CSL_CITATION {"citationID":"pSZucIUP","properties":{"formattedCitation":"(66, 80)","plainCitation":"(66, 80)"},"citationItems":[{"id":6770,"uris":["http://zotero.org/users/451958/items/JUGUGE4G"],"uri":["http://zotero.org/users/451958/items/JUGUGE4G"],"itemData":{"id":6770,"type":"article-journal","title":"Health costs of reproduction are minimal despite high fertility, mortality and subsistence lifestyle","container-title":"Scientific Reports","page":"30056","volume":"6","source":"CrossRef","DOI":"10.1038/srep30056","ISSN":"2045-2322","author":[{"family":"Gurven","given":"Michael"},{"family":"Costa","given":"Megan"},{"literal":"Ben Trumble"},{"family":"Stieglitz","given":"Jonathan"},{"family":"Beheim","given":"Bret"},{"family":"Eid Rodriguez","given":"Daniel"},{"family":"Hooper","given":"Paul L."},{"family":"Kaplan","given":"Hillard"}],"issued":{"date-parts":[["2016",7,20]]}}},{"id":8095,"uris":["http://zotero.org/users/451958/items/6HSC2IEN"],"uri":["http://zotero.org/users/451958/items/6HSC2IEN"],"itemData":{"id":8095,"type":"article-journal","title":"Accounting for measurement error in human life history trade-offs using structural equation modeling","container-title":"American Journal of Human Biology","page":"e23075","source":"CrossRef","DOI":"10.1002/ajhb.23075","ISSN":"10420533","language":"en","author":[{"family":"Helle","given":"Samuli"}],"issued":{"date-parts":[["2017",11,11]]}}}],"schema":"https://github.com/citation-style-language/schema/raw/master/csl-citation.json"} </w:instrText>
+      </w:r>
+      <w:r>
+        <w:rPr>
+          <w:rFonts w:ascii="Times" w:hAnsi="Times" w:cs="Times New Roman"/>
+          <w:sz w:val="24"/>
+          <w:szCs w:val="24"/>
+        </w:rPr>
+        <w:fldChar w:fldCharType="separate"/>
+      </w:r>
+      <w:r>
+        <w:rPr>
+          <w:rFonts w:ascii="Times" w:hAnsi="Times" w:cs="Times New Roman"/>
+          <w:noProof/>
+          <w:sz w:val="24"/>
+          <w:szCs w:val="24"/>
+        </w:rPr>
+        <w:t>(66, 80)</w:t>
+      </w:r>
+      <w:r>
+        <w:rPr>
+          <w:rFonts w:ascii="Times" w:hAnsi="Times" w:cs="Times New Roman"/>
+          <w:sz w:val="24"/>
+          <w:szCs w:val="24"/>
+        </w:rPr>
+        <w:fldChar w:fldCharType="end"/>
+      </w:r>
+      <w:r>
+        <w:rPr>
+          <w:rFonts w:ascii="Times" w:hAnsi="Times" w:cs="Times New Roman"/>
+          <w:sz w:val="24"/>
+          <w:szCs w:val="24"/>
+        </w:rPr>
+        <w:t xml:space="preserve">. Finally, the women in this study all fell within a relatively narrow age range during young adulthood (20-22 years old). Because both TL and </w:t>
+      </w:r>
+      <w:proofErr w:type="spellStart"/>
+      <w:r>
+        <w:rPr>
+          <w:rFonts w:ascii="Times" w:hAnsi="Times" w:cs="Times New Roman"/>
+          <w:sz w:val="24"/>
+          <w:szCs w:val="24"/>
+        </w:rPr>
+        <w:t>DNAmAge</w:t>
+      </w:r>
+      <w:proofErr w:type="spellEnd"/>
+      <w:r>
+        <w:rPr>
+          <w:rFonts w:ascii="Times" w:hAnsi="Times" w:cs="Times New Roman"/>
+          <w:sz w:val="24"/>
+          <w:szCs w:val="24"/>
+        </w:rPr>
+        <w:t xml:space="preserve"> ‘age’ more rapidly early in adulthood </w:t>
+      </w:r>
+      <w:r>
+        <w:rPr>
+          <w:rFonts w:ascii="Times" w:hAnsi="Times" w:cs="Times New Roman"/>
+          <w:sz w:val="24"/>
+          <w:szCs w:val="24"/>
+        </w:rPr>
+        <w:fldChar w:fldCharType="begin"/>
+      </w:r>
+      <w:r>
+        <w:rPr>
+          <w:rFonts w:ascii="Times" w:hAnsi="Times" w:cs="Times New Roman"/>
+          <w:sz w:val="24"/>
+          <w:szCs w:val="24"/>
+        </w:rPr>
+        <w:instrText xml:space="preserve"> ADDIN ZOTERO_ITEM CSL_CITATION {"citationID":"ar0kcrfsag","properties":{"formattedCitation":"(27, 71)","plainCitation":"(27, 71)"},"citationItems":[{"id":6478,"uris":["http://zotero.org/users/451958/items/PPBB3633"],"uri":["http://zotero.org/users/451958/items/PPBB3633"],"itemData":{"id":6478,"type":"article-journal","title":"DNA methylation age of human tissues and cell types","container-title":"Genome Biology","page":"3156","volume":"14","source":"BioMed Central","abstract":"It is not yet known whether DNA methylation levels can be used to accurately predict age across a broad spectrum of human tissues and cell types, nor whether the resulting age prediction is a biologically meaningful measure.","DOI":"10.1186/gb-2013-14-10-r115","ISSN":"1474-760X","journalAbbreviation":"Genome Biology","author":[{"family":"Horvath","given":"Steve"}],"issued":{"date-parts":[["2013"]]}},"label":"page"},{"id":8287,"uris":["http://zotero.org/users/451958/items/R6TNXS5Z"],"uri":["http://zotero.org/users/451958/items/R6TNXS5Z"],"itemData":{"id":8287,"type":"article-journal","title":"The rate of telomere sequence loss in human leukocytes varies with age","container-title":"Proceedings of the National Academy of Sciences","page":"5607–5610","volume":"95","issue":"10","source":"Google Scholar","author":[{"family":"Frenck","given":"Robert W."},{"family":"Blackburn","given":"Elizabeth H."},{"family":"Shannon","given":"Kevin M."}],"issued":{"date-parts":[["1998"]]}},"label":"page"}],"schema":"https://github.com/citation-style-language/schema/raw/master/csl-citation.json"} </w:instrText>
+      </w:r>
+      <w:r>
+        <w:rPr>
+          <w:rFonts w:ascii="Times" w:hAnsi="Times" w:cs="Times New Roman"/>
+          <w:sz w:val="24"/>
+          <w:szCs w:val="24"/>
+        </w:rPr>
+        <w:fldChar w:fldCharType="separate"/>
+      </w:r>
+      <w:r>
+        <w:rPr>
+          <w:rFonts w:ascii="Times" w:hAnsi="Times" w:cs="Times New Roman"/>
+          <w:noProof/>
+          <w:sz w:val="24"/>
+          <w:szCs w:val="24"/>
+        </w:rPr>
+        <w:t>(27, 71)</w:t>
+      </w:r>
+      <w:r>
+        <w:rPr>
+          <w:rFonts w:ascii="Times" w:hAnsi="Times" w:cs="Times New Roman"/>
+          <w:sz w:val="24"/>
+          <w:szCs w:val="24"/>
+        </w:rPr>
+        <w:fldChar w:fldCharType="end"/>
+      </w:r>
+      <w:r>
+        <w:rPr>
+          <w:rFonts w:ascii="Times" w:hAnsi="Times" w:cs="Times New Roman"/>
+          <w:sz w:val="24"/>
+          <w:szCs w:val="24"/>
+        </w:rPr>
+        <w:t xml:space="preserve">, it is possible that both measures are particularly sensitive to reproduction at this time. Multiple measures of TL and </w:t>
+      </w:r>
+      <w:proofErr w:type="spellStart"/>
+      <w:r>
+        <w:rPr>
+          <w:rFonts w:ascii="Times" w:hAnsi="Times" w:cs="Times New Roman"/>
+          <w:sz w:val="24"/>
+          <w:szCs w:val="24"/>
+        </w:rPr>
+        <w:t>DNAmAge</w:t>
+      </w:r>
+      <w:proofErr w:type="spellEnd"/>
+      <w:r>
+        <w:rPr>
+          <w:rFonts w:ascii="Times" w:hAnsi="Times" w:cs="Times New Roman"/>
+          <w:sz w:val="24"/>
+          <w:szCs w:val="24"/>
+        </w:rPr>
+        <w:t xml:space="preserve"> for each individual that capture the ‘pace’ of </w:t>
+      </w:r>
+      <w:r>
+        <w:rPr>
+          <w:rFonts w:ascii="Times" w:hAnsi="Times" w:cs="Times New Roman"/>
+          <w:sz w:val="24"/>
+          <w:szCs w:val="24"/>
+        </w:rPr>
+        <w:t xml:space="preserve">mitotic and non-mitotic cellular senescence </w:t>
+      </w:r>
+      <w:r>
+        <w:rPr>
+          <w:rFonts w:ascii="Times" w:hAnsi="Times" w:cs="Times New Roman"/>
+          <w:sz w:val="24"/>
+          <w:szCs w:val="24"/>
+        </w:rPr>
+        <w:t>over time will again prove important to resolving such effects.</w:t>
+      </w:r>
+    </w:p>
+    <w:p>
+      <w:pPr>
+        <w:rPr>
+          <w:rFonts w:ascii="Times" w:hAnsi="Times" w:cs="Times New Roman"/>
+          <w:sz w:val="24"/>
+          <w:szCs w:val="24"/>
+        </w:rPr>
+      </w:pPr>
+      <w:r>
+        <w:rPr>
+          <w:rFonts w:ascii="Times" w:hAnsi="Times" w:cs="Times New Roman"/>
+          <w:sz w:val="24"/>
+          <w:szCs w:val="24"/>
+        </w:rPr>
+        <w:t xml:space="preserve">In sum, </w:t>
+      </w:r>
+      <w:r>
+        <w:rPr>
+          <w:rFonts w:ascii="Times" w:hAnsi="Times" w:cs="Times New Roman"/>
+          <w:sz w:val="24"/>
+          <w:szCs w:val="24"/>
+        </w:rPr>
+        <w:t xml:space="preserve">our study suggests that </w:t>
+      </w:r>
+      <w:r>
+        <w:rPr>
+          <w:rFonts w:ascii="Times" w:hAnsi="Times" w:cs="Times New Roman"/>
+          <w:sz w:val="24"/>
+          <w:szCs w:val="24"/>
+        </w:rPr>
+        <w:t>parity is associated with shorter telomeres and epigenetic</w:t>
+      </w:r>
+      <w:r>
+        <w:rPr>
+          <w:rFonts w:ascii="Times" w:hAnsi="Times" w:cs="Times New Roman"/>
+          <w:sz w:val="24"/>
+          <w:szCs w:val="24"/>
+        </w:rPr>
+        <w:t xml:space="preserve"> age, measures of mitotic and non-mitotic aging, respectively,</w:t>
+      </w:r>
+      <w:r>
+        <w:rPr>
+          <w:rFonts w:ascii="Times" w:hAnsi="Times" w:cs="Times New Roman"/>
+          <w:sz w:val="24"/>
+          <w:szCs w:val="24"/>
+        </w:rPr>
+        <w:t xml:space="preserve"> among the young women in our sample. The consistent relationships between parity and aging in two distinct pathways—one reflecting cellular turnover and genomic stability, and the second a marker of </w:t>
+      </w:r>
+      <w:proofErr w:type="spellStart"/>
+      <w:r>
+        <w:rPr>
+          <w:rFonts w:ascii="Times" w:hAnsi="Times" w:cs="Times New Roman"/>
+          <w:sz w:val="24"/>
+          <w:szCs w:val="24"/>
+        </w:rPr>
+        <w:t>epigenomic</w:t>
+      </w:r>
+      <w:proofErr w:type="spellEnd"/>
+      <w:r>
+        <w:rPr>
+          <w:rFonts w:ascii="Times" w:hAnsi="Times" w:cs="Times New Roman"/>
+          <w:sz w:val="24"/>
+          <w:szCs w:val="24"/>
+        </w:rPr>
+        <w:t xml:space="preserve"> stability—</w:t>
+      </w:r>
+      <w:r>
+        <w:rPr>
+          <w:rFonts w:ascii="Times" w:hAnsi="Times" w:cs="Times New Roman"/>
+          <w:sz w:val="24"/>
+          <w:szCs w:val="24"/>
+        </w:rPr>
+        <w:t>support</w:t>
+      </w:r>
+      <w:r>
+        <w:rPr>
+          <w:rFonts w:ascii="Times" w:hAnsi="Times" w:cs="Times New Roman"/>
+          <w:sz w:val="24"/>
+          <w:szCs w:val="24"/>
+        </w:rPr>
+        <w:t xml:space="preserve"> a cost of reproduction</w:t>
+      </w:r>
+      <w:r>
+        <w:rPr>
+          <w:rFonts w:ascii="Times" w:hAnsi="Times" w:cs="Times New Roman"/>
+          <w:sz w:val="24"/>
+          <w:szCs w:val="24"/>
+        </w:rPr>
+        <w:t xml:space="preserve"> from pregnancy</w:t>
+      </w:r>
+      <w:r>
+        <w:rPr>
+          <w:rFonts w:ascii="Times" w:hAnsi="Times" w:cs="Times New Roman"/>
+          <w:sz w:val="24"/>
+          <w:szCs w:val="24"/>
+        </w:rPr>
+        <w:t xml:space="preserve"> in humans.</w:t>
+      </w:r>
+    </w:p>
+    <w:p>
+      <w:pPr>
+        <w:rPr>
+          <w:rFonts w:ascii="Times" w:hAnsi="Times" w:cs="Times New Roman"/>
+          <w:sz w:val="24"/>
+          <w:szCs w:val="24"/>
+        </w:rPr>
+      </w:pPr>
+    </w:p>
+    <w:p>
+      <w:pPr>
+        <w:rPr>
+          <w:rFonts w:ascii="Times" w:hAnsi="Times" w:cs="Times New Roman"/>
+          <w:sz w:val="24"/>
+          <w:szCs w:val="24"/>
+        </w:rPr>
+      </w:pPr>
       <w:r>
         <w:rPr>
           <w:rFonts w:ascii="Times" w:hAnsi="Times" w:cs="Times New Roman"/>
@@ -24568,7 +27814,7 @@
   <a:extraClrSchemeLst/>
   <a:extLst>
     <a:ext uri="{05A4C25C-085E-4340-85A3-A5531E510DB2}">
-      <thm15:themeFamily xmlns:thm15="http://schemas.microsoft.com/office/thememl/2012/main" xmlns:a="http://schemas.openxmlformats.org/drawingml/2006/main" xmlns="" name="Office Theme" id="{62F939B6-93AF-4DB8-9C6B-D6C7DFDC589F}" vid="{4A3C46E8-61CC-4603-A589-7422A47A8E4A}"/>
+      <thm15:themeFamily xmlns="" xmlns:a="http://schemas.openxmlformats.org/drawingml/2006/main" xmlns:thm15="http://schemas.microsoft.com/office/thememl/2012/main" name="Office Theme" id="{62F939B6-93AF-4DB8-9C6B-D6C7DFDC589F}" vid="{4A3C46E8-61CC-4603-A589-7422A47A8E4A}"/>
     </a:ext>
   </a:extLst>
 </a:theme>

</xml_diff>